<commit_message>
Matriz de roles Sapienter.docx y Propuestas Sapienter.docx modificados.
</commit_message>
<xml_diff>
--- a/sapienter/docs/Documentos Aprobados/Matriz de roles Sapienter.docx
+++ b/sapienter/docs/Documentos Aprobados/Matriz de roles Sapienter.docx
@@ -4,7 +4,7 @@
   <w:body>
     <w:p>
       <w:pPr>
-        <w:pStyle w:val="Title"/>
+        <w:pStyle w:val="Ttulo"/>
         <w:rPr>
           <w:sz w:val="48"/>
         </w:rPr>
@@ -12,7 +12,7 @@
     </w:p>
     <w:p>
       <w:pPr>
-        <w:pStyle w:val="Title"/>
+        <w:pStyle w:val="Ttulo"/>
         <w:rPr>
           <w:sz w:val="48"/>
         </w:rPr>
@@ -20,7 +20,7 @@
     </w:p>
     <w:p>
       <w:pPr>
-        <w:pStyle w:val="Title"/>
+        <w:pStyle w:val="Ttulo"/>
         <w:rPr>
           <w:sz w:val="48"/>
         </w:rPr>
@@ -28,7 +28,7 @@
     </w:p>
     <w:p>
       <w:pPr>
-        <w:pStyle w:val="Title"/>
+        <w:pStyle w:val="Ttulo"/>
         <w:rPr>
           <w:sz w:val="48"/>
         </w:rPr>
@@ -36,7 +36,7 @@
     </w:p>
     <w:p>
       <w:pPr>
-        <w:pStyle w:val="Title"/>
+        <w:pStyle w:val="Ttulo"/>
         <w:rPr>
           <w:sz w:val="48"/>
         </w:rPr>
@@ -44,7 +44,7 @@
     </w:p>
     <w:p>
       <w:pPr>
-        <w:pStyle w:val="Title"/>
+        <w:pStyle w:val="Ttulo"/>
         <w:rPr>
           <w:sz w:val="48"/>
         </w:rPr>
@@ -52,7 +52,7 @@
     </w:p>
     <w:p>
       <w:pPr>
-        <w:pStyle w:val="Title"/>
+        <w:pStyle w:val="Ttulo"/>
         <w:rPr>
           <w:sz w:val="48"/>
         </w:rPr>
@@ -78,7 +78,7 @@
     </w:p>
     <w:p>
       <w:pPr>
-        <w:pStyle w:val="Title"/>
+        <w:pStyle w:val="Ttulo"/>
         <w:rPr>
           <w:sz w:val="48"/>
         </w:rPr>
@@ -86,7 +86,7 @@
     </w:p>
     <w:p>
       <w:pPr>
-        <w:pStyle w:val="Title"/>
+        <w:pStyle w:val="Ttulo"/>
         <w:rPr>
           <w:sz w:val="48"/>
         </w:rPr>
@@ -94,7 +94,7 @@
     </w:p>
     <w:p>
       <w:pPr>
-        <w:pStyle w:val="Title"/>
+        <w:pStyle w:val="Ttulo"/>
         <w:rPr>
           <w:sz w:val="48"/>
         </w:rPr>
@@ -102,7 +102,7 @@
     </w:p>
     <w:p>
       <w:pPr>
-        <w:pStyle w:val="Title"/>
+        <w:pStyle w:val="Ttulo"/>
         <w:rPr>
           <w:sz w:val="48"/>
         </w:rPr>
@@ -110,7 +110,7 @@
     </w:p>
     <w:p>
       <w:pPr>
-        <w:pStyle w:val="Title"/>
+        <w:pStyle w:val="Ttulo"/>
         <w:jc w:val="left"/>
         <w:rPr>
           <w:b w:val="0"/>
@@ -123,7 +123,7 @@
     </w:p>
     <w:p>
       <w:pPr>
-        <w:pStyle w:val="Title"/>
+        <w:pStyle w:val="Ttulo"/>
         <w:rPr>
           <w:b w:val="0"/>
           <w:bCs w:val="0"/>
@@ -134,7 +134,7 @@
     </w:p>
     <w:p>
       <w:pPr>
-        <w:pStyle w:val="Title"/>
+        <w:pStyle w:val="Ttulo"/>
         <w:rPr>
           <w:rFonts w:ascii="Arial Black" w:hAnsi="Arial Black" w:cs="Times New Roman"/>
           <w:b w:val="0"/>
@@ -313,7 +313,7 @@
             <w:hyperlink r:id="rId7" w:history="1">
               <w:r>
                 <w:rPr>
-                  <w:rStyle w:val="Hyperlink"/>
+                  <w:rStyle w:val="Hipervnculo"/>
                 </w:rPr>
                 <w:t>gbonsoir@gmail.com</w:t>
               </w:r>
@@ -362,7 +362,7 @@
             <w:hyperlink r:id="rId8" w:history="1">
               <w:r>
                 <w:rPr>
-                  <w:rStyle w:val="Hyperlink"/>
+                  <w:rStyle w:val="Hipervnculo"/>
                 </w:rPr>
                 <w:t>lezana@gmail.com</w:t>
               </w:r>
@@ -411,7 +411,7 @@
             <w:hyperlink r:id="rId9" w:history="1">
               <w:r>
                 <w:rPr>
-                  <w:rStyle w:val="Hyperlink"/>
+                  <w:rStyle w:val="Hipervnculo"/>
                 </w:rPr>
                 <w:t>romi.perrone@gmail.com</w:t>
               </w:r>
@@ -460,7 +460,7 @@
             <w:hyperlink r:id="rId10" w:history="1">
               <w:r>
                 <w:rPr>
-                  <w:rStyle w:val="Hyperlink"/>
+                  <w:rStyle w:val="Hipervnculo"/>
                 </w:rPr>
                 <w:t>matunga@gmail.com</w:t>
               </w:r>
@@ -509,7 +509,7 @@
             <w:hyperlink r:id="rId11" w:history="1">
               <w:r>
                 <w:rPr>
-                  <w:rStyle w:val="Hyperlink"/>
+                  <w:rStyle w:val="Hipervnculo"/>
                 </w:rPr>
                 <w:t>nicolassouto@gmail.com</w:t>
               </w:r>
@@ -523,7 +523,7 @@
     <w:p/>
     <w:p>
       <w:pPr>
-        <w:pStyle w:val="Title"/>
+        <w:pStyle w:val="Ttulo"/>
         <w:jc w:val="left"/>
         <w:rPr>
           <w:sz w:val="28"/>
@@ -617,8 +617,19 @@
           <w:sz w:val="22"/>
           <w:szCs w:val="22"/>
         </w:rPr>
-        <w:t xml:space="preserve"> Ing. Inés Casanovas</w:t>
+        <w:t xml:space="preserve"> Ing. Inés </w:t>
       </w:r>
+      <w:proofErr w:type="spellStart"/>
+      <w:r>
+        <w:rPr>
+          <w:rFonts w:ascii="Arial" w:hAnsi="Arial" w:cs="Arial"/>
+          <w:i/>
+          <w:sz w:val="22"/>
+          <w:szCs w:val="22"/>
+        </w:rPr>
+        <w:t>Casanovas</w:t>
+      </w:r>
+      <w:proofErr w:type="spellEnd"/>
     </w:p>
     <w:p>
       <w:pPr>
@@ -692,7 +703,7 @@
     </w:p>
     <w:p>
       <w:pPr>
-        <w:pStyle w:val="Title"/>
+        <w:pStyle w:val="Ttulo"/>
         <w:jc w:val="left"/>
         <w:rPr>
           <w:rFonts w:ascii="Arial Black" w:hAnsi="Arial Black" w:cs="Times New Roman"/>
@@ -742,7 +753,7 @@
     </w:p>
     <w:p>
       <w:pPr>
-        <w:pStyle w:val="BodyText"/>
+        <w:pStyle w:val="Textoindependiente"/>
       </w:pPr>
       <w:r>
         <w:t>El siguiente documento tiene como objetivo definir los roles de todos los integrantes del proyecto y la especificación de las responsabilidades asignadas a cada rol.</w:t>
@@ -774,7 +785,7 @@
     </w:p>
     <w:p>
       <w:pPr>
-        <w:pStyle w:val="Title"/>
+        <w:pStyle w:val="Ttulo"/>
         <w:jc w:val="left"/>
         <w:rPr>
           <w:rFonts w:ascii="Arial Black" w:hAnsi="Arial Black" w:cs="Times New Roman"/>
@@ -813,7 +824,7 @@
     </w:p>
     <w:p>
       <w:pPr>
-        <w:pStyle w:val="BodyText"/>
+        <w:pStyle w:val="Textoindependiente"/>
       </w:pPr>
       <w:r>
         <w:t xml:space="preserve">A continuación se detallan los roles o perfiles detectados para este proyecto: </w:t>
@@ -1078,7 +1089,7 @@
     </w:p>
     <w:p>
       <w:pPr>
-        <w:pStyle w:val="Title"/>
+        <w:pStyle w:val="Ttulo"/>
         <w:jc w:val="left"/>
         <w:rPr>
           <w:rFonts w:ascii="Arial Black" w:hAnsi="Arial Black" w:cs="Times New Roman"/>
@@ -1123,7 +1134,7 @@
     </w:p>
     <w:p>
       <w:pPr>
-        <w:pStyle w:val="BodyText"/>
+        <w:pStyle w:val="Textoindependiente"/>
       </w:pPr>
       <w:r>
         <w:t>A continuación se describen las responsabilidades y habilidades necesarias que requiere cada rol del equipo del proyecto:</w:t>
@@ -1163,8 +1174,8 @@
         <w:tblLook w:val="0000"/>
       </w:tblPr>
       <w:tblGrid>
-        <w:gridCol w:w="4489"/>
-        <w:gridCol w:w="4489"/>
+        <w:gridCol w:w="4321"/>
+        <w:gridCol w:w="4324"/>
       </w:tblGrid>
       <w:tr>
         <w:trPr>
@@ -1177,7 +1188,7 @@
           </w:tcPr>
           <w:p>
             <w:pPr>
-              <w:pStyle w:val="Heading4"/>
+              <w:pStyle w:val="Ttulo4"/>
               <w:rPr>
                 <w:b w:val="0"/>
                 <w:bCs w:val="0"/>
@@ -1851,8 +1862,8 @@
         <w:tblLook w:val="0000"/>
       </w:tblPr>
       <w:tblGrid>
-        <w:gridCol w:w="4489"/>
-        <w:gridCol w:w="4489"/>
+        <w:gridCol w:w="4327"/>
+        <w:gridCol w:w="4318"/>
       </w:tblGrid>
       <w:tr>
         <w:trPr>
@@ -1865,7 +1876,7 @@
           </w:tcPr>
           <w:p>
             <w:pPr>
-              <w:pStyle w:val="Heading4"/>
+              <w:pStyle w:val="Ttulo4"/>
               <w:rPr>
                 <w:b w:val="0"/>
                 <w:bCs w:val="0"/>
@@ -2124,7 +2135,21 @@
               <w:rPr>
                 <w:rFonts w:ascii="Arial" w:hAnsi="Arial" w:cs="Arial"/>
               </w:rPr>
-              <w:t>Debe mantener una posición proactiva en cuánto a recomendar modificaciones que permitan brindar una mejor calidad en el producto y un mejor rendimiento, manteniéndose en un marco de seguridad y una relación costo / beneficio aceptable.</w:t>
+              <w:t xml:space="preserve">Debe mantener una posición proactiva en cuánto a recomendar modificaciones que permitan brindar una mejor calidad en el producto y un mejor rendimiento, manteniéndose en un marco de seguridad y una relación </w:t>
+            </w:r>
+            <w:proofErr w:type="spellStart"/>
+            <w:r>
+              <w:rPr>
+                <w:rFonts w:ascii="Arial" w:hAnsi="Arial" w:cs="Arial"/>
+              </w:rPr>
+              <w:t>costo</w:t>
+            </w:r>
+            <w:proofErr w:type="spellEnd"/>
+            <w:r>
+              <w:rPr>
+                <w:rFonts w:ascii="Arial" w:hAnsi="Arial" w:cs="Arial"/>
+              </w:rPr>
+              <w:t xml:space="preserve"> / beneficio aceptable.</w:t>
             </w:r>
           </w:p>
           <w:p>
@@ -2404,8 +2429,8 @@
         <w:tblLook w:val="0000"/>
       </w:tblPr>
       <w:tblGrid>
-        <w:gridCol w:w="4489"/>
-        <w:gridCol w:w="4489"/>
+        <w:gridCol w:w="4327"/>
+        <w:gridCol w:w="4318"/>
       </w:tblGrid>
       <w:tr>
         <w:trPr>
@@ -2418,7 +2443,7 @@
           </w:tcPr>
           <w:p>
             <w:pPr>
-              <w:pStyle w:val="Heading4"/>
+              <w:pStyle w:val="Ttulo4"/>
               <w:rPr>
                 <w:b w:val="0"/>
                 <w:bCs w:val="0"/>
@@ -2645,7 +2670,21 @@
               <w:rPr>
                 <w:rFonts w:ascii="Arial" w:hAnsi="Arial" w:cs="Arial"/>
               </w:rPr>
-              <w:t>alcanzarse y en que medida.</w:t>
+              <w:t xml:space="preserve">alcanzarse y en </w:t>
+            </w:r>
+            <w:proofErr w:type="spellStart"/>
+            <w:r>
+              <w:rPr>
+                <w:rFonts w:ascii="Arial" w:hAnsi="Arial" w:cs="Arial"/>
+              </w:rPr>
+              <w:t>que</w:t>
+            </w:r>
+            <w:proofErr w:type="spellEnd"/>
+            <w:r>
+              <w:rPr>
+                <w:rFonts w:ascii="Arial" w:hAnsi="Arial" w:cs="Arial"/>
+              </w:rPr>
+              <w:t xml:space="preserve"> medida.</w:t>
             </w:r>
           </w:p>
           <w:p>
@@ -2803,11 +2842,19 @@
                 <w:rFonts w:ascii="Arial" w:hAnsi="Arial" w:cs="Arial"/>
               </w:rPr>
             </w:pPr>
-            <w:r>
-              <w:rPr>
-                <w:rFonts w:ascii="Arial" w:hAnsi="Arial" w:cs="Arial"/>
-              </w:rPr>
-              <w:t>Gerenciar las estrategias de identificación y mitigación de los riesgos</w:t>
+            <w:proofErr w:type="spellStart"/>
+            <w:r>
+              <w:rPr>
+                <w:rFonts w:ascii="Arial" w:hAnsi="Arial" w:cs="Arial"/>
+              </w:rPr>
+              <w:t>Gerenciar</w:t>
+            </w:r>
+            <w:proofErr w:type="spellEnd"/>
+            <w:r>
+              <w:rPr>
+                <w:rFonts w:ascii="Arial" w:hAnsi="Arial" w:cs="Arial"/>
+              </w:rPr>
+              <w:t xml:space="preserve"> las estrategias de identificación y mitigación de los riesgos</w:t>
             </w:r>
             <w:r>
               <w:rPr>
@@ -2890,7 +2937,21 @@
               <w:rPr>
                 <w:rFonts w:ascii="Arial" w:hAnsi="Arial" w:cs="Arial"/>
               </w:rPr>
-              <w:t>Debe mantener una posición proactiva en cuánto a recomendar modificaciones que permitan brindar una mejor calidad en el producto y un mejor rendimiento, manteniéndose en un marco de seguridad y una relación costo / beneficio aceptable.</w:t>
+              <w:t xml:space="preserve">Debe mantener una posición proactiva en cuánto a recomendar modificaciones que permitan brindar una mejor calidad en el producto y un mejor rendimiento, manteniéndose en un marco de seguridad y una relación </w:t>
+            </w:r>
+            <w:proofErr w:type="spellStart"/>
+            <w:r>
+              <w:rPr>
+                <w:rFonts w:ascii="Arial" w:hAnsi="Arial" w:cs="Arial"/>
+              </w:rPr>
+              <w:t>costo</w:t>
+            </w:r>
+            <w:proofErr w:type="spellEnd"/>
+            <w:r>
+              <w:rPr>
+                <w:rFonts w:ascii="Arial" w:hAnsi="Arial" w:cs="Arial"/>
+              </w:rPr>
+              <w:t xml:space="preserve"> / beneficio aceptable.</w:t>
             </w:r>
           </w:p>
           <w:p>
@@ -3071,12 +3132,14 @@
                 <w:rFonts w:ascii="Arial" w:hAnsi="Arial" w:cs="Arial"/>
               </w:rPr>
             </w:pPr>
+            <w:proofErr w:type="spellStart"/>
             <w:r>
               <w:rPr>
                 <w:rFonts w:ascii="Arial" w:hAnsi="Arial" w:cs="Arial"/>
               </w:rPr>
               <w:t>Proactividad</w:t>
             </w:r>
+            <w:proofErr w:type="spellEnd"/>
           </w:p>
           <w:p>
             <w:pPr>
@@ -3151,8 +3214,8 @@
         <w:tblLook w:val="0000"/>
       </w:tblPr>
       <w:tblGrid>
-        <w:gridCol w:w="4489"/>
-        <w:gridCol w:w="4489"/>
+        <w:gridCol w:w="4327"/>
+        <w:gridCol w:w="4318"/>
       </w:tblGrid>
       <w:tr>
         <w:trPr>
@@ -3165,7 +3228,7 @@
           </w:tcPr>
           <w:p>
             <w:pPr>
-              <w:pStyle w:val="Heading4"/>
+              <w:pStyle w:val="Ttulo4"/>
               <w:rPr>
                 <w:b w:val="0"/>
                 <w:bCs w:val="0"/>
@@ -3585,7 +3648,21 @@
               <w:rPr>
                 <w:rFonts w:ascii="Arial" w:hAnsi="Arial" w:cs="Arial"/>
               </w:rPr>
-              <w:t>Debe mantener una posición proactiva en cuánto a recomendar modificaciones que permitan brindar una mejor calidad en el producto y un mejor rendimiento, manteniéndose en un marco de seguridad y una relación costo / beneficio aceptable.</w:t>
+              <w:t xml:space="preserve">Debe mantener una posición proactiva en cuánto a recomendar modificaciones que permitan brindar una mejor calidad en el producto y un mejor rendimiento, manteniéndose en un marco de seguridad y una relación </w:t>
+            </w:r>
+            <w:proofErr w:type="spellStart"/>
+            <w:r>
+              <w:rPr>
+                <w:rFonts w:ascii="Arial" w:hAnsi="Arial" w:cs="Arial"/>
+              </w:rPr>
+              <w:t>costo</w:t>
+            </w:r>
+            <w:proofErr w:type="spellEnd"/>
+            <w:r>
+              <w:rPr>
+                <w:rFonts w:ascii="Arial" w:hAnsi="Arial" w:cs="Arial"/>
+              </w:rPr>
+              <w:t xml:space="preserve"> / beneficio aceptable.</w:t>
             </w:r>
           </w:p>
           <w:p>
@@ -3886,8 +3963,8 @@
         <w:tblLook w:val="0000"/>
       </w:tblPr>
       <w:tblGrid>
-        <w:gridCol w:w="4489"/>
-        <w:gridCol w:w="4489"/>
+        <w:gridCol w:w="4327"/>
+        <w:gridCol w:w="4318"/>
       </w:tblGrid>
       <w:tr>
         <w:trPr>
@@ -3900,7 +3977,7 @@
           </w:tcPr>
           <w:p>
             <w:pPr>
-              <w:pStyle w:val="Heading4"/>
+              <w:pStyle w:val="Ttulo4"/>
               <w:rPr>
                 <w:b w:val="0"/>
                 <w:bCs w:val="0"/>
@@ -4136,7 +4213,21 @@
               <w:rPr>
                 <w:rFonts w:ascii="Arial" w:hAnsi="Arial" w:cs="Arial"/>
               </w:rPr>
-              <w:t>alcanzarse y en que medida.</w:t>
+              <w:t xml:space="preserve">alcanzarse y en </w:t>
+            </w:r>
+            <w:proofErr w:type="spellStart"/>
+            <w:r>
+              <w:rPr>
+                <w:rFonts w:ascii="Arial" w:hAnsi="Arial" w:cs="Arial"/>
+              </w:rPr>
+              <w:t>que</w:t>
+            </w:r>
+            <w:proofErr w:type="spellEnd"/>
+            <w:r>
+              <w:rPr>
+                <w:rFonts w:ascii="Arial" w:hAnsi="Arial" w:cs="Arial"/>
+              </w:rPr>
+              <w:t xml:space="preserve"> medida.</w:t>
             </w:r>
           </w:p>
           <w:p>
@@ -4273,11 +4364,19 @@
                 <w:rFonts w:ascii="Arial" w:hAnsi="Arial" w:cs="Arial"/>
               </w:rPr>
             </w:pPr>
-            <w:r>
-              <w:rPr>
-                <w:rFonts w:ascii="Arial" w:hAnsi="Arial" w:cs="Arial"/>
-              </w:rPr>
-              <w:t>Gerenciar las estrategias de identificación y mitigación de los riesgos</w:t>
+            <w:proofErr w:type="spellStart"/>
+            <w:r>
+              <w:rPr>
+                <w:rFonts w:ascii="Arial" w:hAnsi="Arial" w:cs="Arial"/>
+              </w:rPr>
+              <w:t>Gerenciar</w:t>
+            </w:r>
+            <w:proofErr w:type="spellEnd"/>
+            <w:r>
+              <w:rPr>
+                <w:rFonts w:ascii="Arial" w:hAnsi="Arial" w:cs="Arial"/>
+              </w:rPr>
+              <w:t xml:space="preserve"> las estrategias de identificación y mitigación de los riesgos</w:t>
             </w:r>
             <w:r>
               <w:rPr>
@@ -4372,7 +4471,21 @@
               <w:rPr>
                 <w:rFonts w:ascii="Arial" w:hAnsi="Arial" w:cs="Arial"/>
               </w:rPr>
-              <w:t>Debe mantener una posición proactiva en cuánto a recomendar modificaciones que permitan brindar una mejor calidad en el producto y un mejor rendimiento, manteniéndose en un marco de seguridad y una relación costo / beneficio aceptable.</w:t>
+              <w:t xml:space="preserve">Debe mantener una posición proactiva en cuánto a recomendar modificaciones que permitan brindar una mejor calidad en el producto y un mejor rendimiento, manteniéndose en un marco de seguridad y una relación </w:t>
+            </w:r>
+            <w:proofErr w:type="spellStart"/>
+            <w:r>
+              <w:rPr>
+                <w:rFonts w:ascii="Arial" w:hAnsi="Arial" w:cs="Arial"/>
+              </w:rPr>
+              <w:t>costo</w:t>
+            </w:r>
+            <w:proofErr w:type="spellEnd"/>
+            <w:r>
+              <w:rPr>
+                <w:rFonts w:ascii="Arial" w:hAnsi="Arial" w:cs="Arial"/>
+              </w:rPr>
+              <w:t xml:space="preserve"> / beneficio aceptable.</w:t>
             </w:r>
           </w:p>
           <w:p>
@@ -4599,8 +4712,8 @@
         <w:tblLook w:val="0000"/>
       </w:tblPr>
       <w:tblGrid>
-        <w:gridCol w:w="4489"/>
-        <w:gridCol w:w="4489"/>
+        <w:gridCol w:w="4330"/>
+        <w:gridCol w:w="4315"/>
       </w:tblGrid>
       <w:tr>
         <w:trPr>
@@ -4613,7 +4726,7 @@
           </w:tcPr>
           <w:p>
             <w:pPr>
-              <w:pStyle w:val="Heading4"/>
+              <w:pStyle w:val="Ttulo4"/>
               <w:rPr>
                 <w:b w:val="0"/>
                 <w:bCs w:val="0"/>
@@ -5090,8 +5203,8 @@
         <w:tblLook w:val="0000"/>
       </w:tblPr>
       <w:tblGrid>
-        <w:gridCol w:w="4489"/>
-        <w:gridCol w:w="4489"/>
+        <w:gridCol w:w="4325"/>
+        <w:gridCol w:w="4320"/>
       </w:tblGrid>
       <w:tr>
         <w:trPr>
@@ -5104,7 +5217,7 @@
           </w:tcPr>
           <w:p>
             <w:pPr>
-              <w:pStyle w:val="Heading4"/>
+              <w:pStyle w:val="Ttulo4"/>
               <w:rPr>
                 <w:b w:val="0"/>
                 <w:bCs w:val="0"/>
@@ -5304,7 +5417,35 @@
               <w:rPr>
                 <w:rFonts w:ascii="Arial" w:hAnsi="Arial" w:cs="Arial"/>
               </w:rPr>
-              <w:t xml:space="preserve">Monitoreo de Transacciones, Locks y Logs </w:t>
+              <w:t xml:space="preserve">Monitoreo de Transacciones, </w:t>
+            </w:r>
+            <w:proofErr w:type="spellStart"/>
+            <w:r>
+              <w:rPr>
+                <w:rFonts w:ascii="Arial" w:hAnsi="Arial" w:cs="Arial"/>
+              </w:rPr>
+              <w:t>Locks</w:t>
+            </w:r>
+            <w:proofErr w:type="spellEnd"/>
+            <w:r>
+              <w:rPr>
+                <w:rFonts w:ascii="Arial" w:hAnsi="Arial" w:cs="Arial"/>
+              </w:rPr>
+              <w:t xml:space="preserve"> y </w:t>
+            </w:r>
+            <w:proofErr w:type="spellStart"/>
+            <w:r>
+              <w:rPr>
+                <w:rFonts w:ascii="Arial" w:hAnsi="Arial" w:cs="Arial"/>
+              </w:rPr>
+              <w:t>Logs</w:t>
+            </w:r>
+            <w:proofErr w:type="spellEnd"/>
+            <w:r>
+              <w:rPr>
+                <w:rFonts w:ascii="Arial" w:hAnsi="Arial" w:cs="Arial"/>
+              </w:rPr>
+              <w:t xml:space="preserve"> </w:t>
             </w:r>
           </w:p>
           <w:p>
@@ -5321,11 +5462,19 @@
                 <w:rFonts w:ascii="Arial" w:hAnsi="Arial" w:cs="Arial"/>
               </w:rPr>
             </w:pPr>
-            <w:r>
-              <w:rPr>
-                <w:rFonts w:ascii="Arial" w:hAnsi="Arial" w:cs="Arial"/>
-              </w:rPr>
-              <w:t xml:space="preserve">Clustering (alta disponibilidad y balanceo de carga) </w:t>
+            <w:proofErr w:type="spellStart"/>
+            <w:r>
+              <w:rPr>
+                <w:rFonts w:ascii="Arial" w:hAnsi="Arial" w:cs="Arial"/>
+              </w:rPr>
+              <w:t>Clustering</w:t>
+            </w:r>
+            <w:proofErr w:type="spellEnd"/>
+            <w:r>
+              <w:rPr>
+                <w:rFonts w:ascii="Arial" w:hAnsi="Arial" w:cs="Arial"/>
+              </w:rPr>
+              <w:t xml:space="preserve"> (alta disponibilidad y balanceo de carga) </w:t>
             </w:r>
           </w:p>
           <w:p>
@@ -5367,7 +5516,35 @@
               <w:rPr>
                 <w:rFonts w:ascii="Arial" w:hAnsi="Arial" w:cs="Arial"/>
               </w:rPr>
-              <w:t xml:space="preserve">Conocimientos de DataWharehousing y DataMining (dimensiones, cubos) </w:t>
+              <w:t xml:space="preserve">Conocimientos de </w:t>
+            </w:r>
+            <w:proofErr w:type="spellStart"/>
+            <w:r>
+              <w:rPr>
+                <w:rFonts w:ascii="Arial" w:hAnsi="Arial" w:cs="Arial"/>
+              </w:rPr>
+              <w:t>DataWharehousing</w:t>
+            </w:r>
+            <w:proofErr w:type="spellEnd"/>
+            <w:r>
+              <w:rPr>
+                <w:rFonts w:ascii="Arial" w:hAnsi="Arial" w:cs="Arial"/>
+              </w:rPr>
+              <w:t xml:space="preserve"> y </w:t>
+            </w:r>
+            <w:proofErr w:type="spellStart"/>
+            <w:r>
+              <w:rPr>
+                <w:rFonts w:ascii="Arial" w:hAnsi="Arial" w:cs="Arial"/>
+              </w:rPr>
+              <w:t>DataMining</w:t>
+            </w:r>
+            <w:proofErr w:type="spellEnd"/>
+            <w:r>
+              <w:rPr>
+                <w:rFonts w:ascii="Arial" w:hAnsi="Arial" w:cs="Arial"/>
+              </w:rPr>
+              <w:t xml:space="preserve"> (dimensiones, cubos) </w:t>
             </w:r>
           </w:p>
           <w:p>
@@ -5409,8 +5586,16 @@
               <w:rPr>
                 <w:rFonts w:ascii="Arial" w:hAnsi="Arial" w:cs="Arial"/>
               </w:rPr>
-              <w:t>Experiencia en Performance Tunning</w:t>
-            </w:r>
+              <w:t xml:space="preserve">Experiencia en Performance </w:t>
+            </w:r>
+            <w:proofErr w:type="spellStart"/>
+            <w:r>
+              <w:rPr>
+                <w:rFonts w:ascii="Arial" w:hAnsi="Arial" w:cs="Arial"/>
+              </w:rPr>
+              <w:t>Tunning</w:t>
+            </w:r>
+            <w:proofErr w:type="spellEnd"/>
           </w:p>
           <w:p>
             <w:pPr>
@@ -5646,10 +5831,12 @@
       <w:pPr>
         <w:jc w:val="both"/>
         <w:rPr>
-          <w:rFonts w:ascii="Arial" w:hAnsi="Arial" w:cs="Arial"/>
+          <w:rFonts w:ascii="Arial Black" w:hAnsi="Arial Black"/>
+          <w:b/>
+          <w:bCs/>
           <w:i/>
-          <w:sz w:val="22"/>
-          <w:szCs w:val="22"/>
+          <w:iCs/>
+          <w:sz w:val="28"/>
         </w:rPr>
       </w:pPr>
       <w:r>
@@ -5661,38 +5848,17 @@
         </w:rPr>
         <w:br w:type="page"/>
       </w:r>
-    </w:p>
-    <w:p>
-      <w:pPr>
-        <w:pStyle w:val="Title"/>
-        <w:jc w:val="left"/>
+      <w:r>
         <w:rPr>
-          <w:rFonts w:ascii="Arial Black" w:hAnsi="Arial Black" w:cs="Times New Roman"/>
-          <w:b w:val="0"/>
-          <w:bCs w:val="0"/>
-          <w:i w:val="0"/>
-          <w:iCs w:val="0"/>
+          <w:rFonts w:ascii="Arial Black" w:hAnsi="Arial Black"/>
           <w:sz w:val="28"/>
         </w:rPr>
-      </w:pPr>
-      <w:r>
-        <w:rPr>
-          <w:rFonts w:ascii="Arial Black" w:hAnsi="Arial Black" w:cs="Times New Roman"/>
-          <w:b w:val="0"/>
-          <w:bCs w:val="0"/>
-          <w:i w:val="0"/>
-          <w:iCs w:val="0"/>
-          <w:sz w:val="28"/>
-        </w:rPr>
+        <w:lastRenderedPageBreak/>
         <w:t xml:space="preserve">Matriz de </w:t>
       </w:r>
       <w:r>
         <w:rPr>
-          <w:rFonts w:ascii="Arial Black" w:hAnsi="Arial Black" w:cs="Times New Roman"/>
-          <w:b w:val="0"/>
-          <w:bCs w:val="0"/>
-          <w:i w:val="0"/>
-          <w:iCs w:val="0"/>
+          <w:rFonts w:ascii="Arial Black" w:hAnsi="Arial Black"/>
           <w:sz w:val="28"/>
         </w:rPr>
         <w:t>Asignación de Responsabilidades:</w:t>
@@ -5700,21 +5866,7 @@
     </w:p>
     <w:p>
       <w:pPr>
-        <w:pStyle w:val="Title"/>
-        <w:jc w:val="left"/>
-        <w:rPr>
-          <w:rFonts w:ascii="Arial Black" w:hAnsi="Arial Black" w:cs="Times New Roman"/>
-          <w:b w:val="0"/>
-          <w:bCs w:val="0"/>
-          <w:i w:val="0"/>
-          <w:iCs w:val="0"/>
-          <w:sz w:val="28"/>
-        </w:rPr>
-      </w:pPr>
-    </w:p>
-    <w:p>
-      <w:pPr>
-        <w:pStyle w:val="Title"/>
+        <w:pStyle w:val="Ttulo"/>
         <w:jc w:val="left"/>
         <w:rPr>
           <w:b w:val="0"/>
@@ -5735,7 +5887,7 @@
     </w:p>
     <w:p>
       <w:pPr>
-        <w:pStyle w:val="Title"/>
+        <w:pStyle w:val="Ttulo"/>
         <w:ind w:firstLine="1276"/>
         <w:jc w:val="left"/>
         <w:rPr>
@@ -5757,7 +5909,7 @@
     </w:p>
     <w:p>
       <w:pPr>
-        <w:pStyle w:val="Title"/>
+        <w:pStyle w:val="Ttulo"/>
         <w:ind w:firstLine="1276"/>
         <w:jc w:val="left"/>
         <w:rPr>
@@ -5806,7 +5958,7 @@
     </w:p>
     <w:p>
       <w:pPr>
-        <w:pStyle w:val="Title"/>
+        <w:pStyle w:val="Ttulo"/>
         <w:ind w:firstLine="1276"/>
         <w:jc w:val="left"/>
         <w:rPr>
@@ -5855,7 +6007,7 @@
     </w:p>
     <w:p>
       <w:pPr>
-        <w:pStyle w:val="Title"/>
+        <w:pStyle w:val="Ttulo"/>
         <w:ind w:firstLine="1276"/>
         <w:jc w:val="left"/>
         <w:rPr>
@@ -5922,7 +6074,7 @@
     </w:p>
     <w:p>
       <w:pPr>
-        <w:pStyle w:val="Title"/>
+        <w:pStyle w:val="Ttulo"/>
         <w:ind w:firstLine="1276"/>
         <w:jc w:val="left"/>
         <w:rPr>
@@ -5962,7 +6114,7 @@
     </w:p>
     <w:p>
       <w:pPr>
-        <w:pStyle w:val="Title"/>
+        <w:pStyle w:val="Ttulo"/>
         <w:ind w:firstLine="1276"/>
         <w:jc w:val="left"/>
         <w:rPr>
@@ -6000,16 +6152,6 @@
         <w:t xml:space="preserve"> (aprobación de la cátedra)</w:t>
       </w:r>
     </w:p>
-    <w:p>
-      <w:pPr>
-        <w:pStyle w:val="Title"/>
-        <w:rPr>
-          <w:i w:val="0"/>
-          <w:sz w:val="22"/>
-          <w:szCs w:val="22"/>
-        </w:rPr>
-      </w:pPr>
-    </w:p>
     <w:tbl>
       <w:tblPr>
         <w:tblW w:w="5000" w:type="pct"/>
@@ -6024,14 +6166,14 @@
         <w:tblLook w:val="01E0"/>
       </w:tblPr>
       <w:tblGrid>
-        <w:gridCol w:w="2076"/>
-        <w:gridCol w:w="506"/>
-        <w:gridCol w:w="1167"/>
-        <w:gridCol w:w="1013"/>
-        <w:gridCol w:w="1567"/>
-        <w:gridCol w:w="1732"/>
-        <w:gridCol w:w="795"/>
-        <w:gridCol w:w="1442"/>
+        <w:gridCol w:w="1735"/>
+        <w:gridCol w:w="453"/>
+        <w:gridCol w:w="992"/>
+        <w:gridCol w:w="866"/>
+        <w:gridCol w:w="1318"/>
+        <w:gridCol w:w="1453"/>
+        <w:gridCol w:w="688"/>
+        <w:gridCol w:w="1216"/>
       </w:tblGrid>
       <w:tr>
         <w:tc>
@@ -6172,13 +6314,23 @@
                 <w:lang w:val="es-MX" w:eastAsia="en-US"/>
               </w:rPr>
             </w:pPr>
+            <w:proofErr w:type="spellStart"/>
             <w:r>
               <w:rPr>
                 <w:rFonts w:ascii="Verdana" w:hAnsi="Verdana"/>
                 <w:color w:val="FFFFFF"/>
                 <w:lang w:val="es-MX" w:eastAsia="en-US"/>
               </w:rPr>
-              <w:t xml:space="preserve">Esp. en </w:t>
+              <w:t>Esp</w:t>
+            </w:r>
+            <w:proofErr w:type="spellEnd"/>
+            <w:r>
+              <w:rPr>
+                <w:rFonts w:ascii="Verdana" w:hAnsi="Verdana"/>
+                <w:color w:val="FFFFFF"/>
+                <w:lang w:val="es-MX" w:eastAsia="en-US"/>
+              </w:rPr>
+              <w:t xml:space="preserve">. en </w:t>
             </w:r>
           </w:p>
           <w:p>
@@ -6218,13 +6370,23 @@
                 <w:lang w:val="es-MX" w:eastAsia="en-US"/>
               </w:rPr>
             </w:pPr>
+            <w:proofErr w:type="spellStart"/>
             <w:r>
               <w:rPr>
                 <w:rFonts w:ascii="Verdana" w:hAnsi="Verdana"/>
                 <w:color w:val="FFFFFF"/>
                 <w:lang w:val="es-MX" w:eastAsia="en-US"/>
               </w:rPr>
-              <w:t>Esp. en Base de Datos</w:t>
+              <w:t>Esp</w:t>
+            </w:r>
+            <w:proofErr w:type="spellEnd"/>
+            <w:r>
+              <w:rPr>
+                <w:rFonts w:ascii="Verdana" w:hAnsi="Verdana"/>
+                <w:color w:val="FFFFFF"/>
+                <w:lang w:val="es-MX" w:eastAsia="en-US"/>
+              </w:rPr>
+              <w:t>. en Base de Datos</w:t>
             </w:r>
           </w:p>
         </w:tc>
@@ -6244,13 +6406,23 @@
                 <w:lang w:val="es-MX" w:eastAsia="en-US"/>
               </w:rPr>
             </w:pPr>
+            <w:proofErr w:type="spellStart"/>
             <w:r>
               <w:rPr>
                 <w:rFonts w:ascii="Verdana" w:hAnsi="Verdana"/>
                 <w:color w:val="FFFFFF"/>
                 <w:lang w:val="es-MX" w:eastAsia="en-US"/>
               </w:rPr>
-              <w:t>Esp. en Seguridad de Aplicaciones</w:t>
+              <w:t>Esp</w:t>
+            </w:r>
+            <w:proofErr w:type="spellEnd"/>
+            <w:r>
+              <w:rPr>
+                <w:rFonts w:ascii="Verdana" w:hAnsi="Verdana"/>
+                <w:color w:val="FFFFFF"/>
+                <w:lang w:val="es-MX" w:eastAsia="en-US"/>
+              </w:rPr>
+              <w:t>. en Seguridad de Aplicaciones</w:t>
             </w:r>
           </w:p>
         </w:tc>
@@ -6262,7 +6434,7 @@
           </w:tcPr>
           <w:p>
             <w:pPr>
-              <w:pStyle w:val="Title"/>
+              <w:pStyle w:val="Ttulo"/>
               <w:spacing w:before="120" w:after="120"/>
               <w:rPr>
                 <w:b w:val="0"/>
@@ -6290,7 +6462,7 @@
           </w:tcPr>
           <w:p>
             <w:pPr>
-              <w:pStyle w:val="Title"/>
+              <w:pStyle w:val="Ttulo"/>
               <w:spacing w:before="120" w:after="120"/>
               <w:rPr>
                 <w:bCs w:val="0"/>
@@ -6316,7 +6488,7 @@
           </w:tcPr>
           <w:p>
             <w:pPr>
-              <w:pStyle w:val="Title"/>
+              <w:pStyle w:val="Ttulo"/>
               <w:spacing w:before="120" w:after="120"/>
               <w:rPr>
                 <w:bCs w:val="0"/>
@@ -6342,7 +6514,7 @@
           </w:tcPr>
           <w:p>
             <w:pPr>
-              <w:pStyle w:val="Title"/>
+              <w:pStyle w:val="Ttulo"/>
               <w:spacing w:before="120" w:after="120"/>
               <w:rPr>
                 <w:bCs w:val="0"/>
@@ -6368,7 +6540,7 @@
           </w:tcPr>
           <w:p>
             <w:pPr>
-              <w:pStyle w:val="Title"/>
+              <w:pStyle w:val="Ttulo"/>
               <w:spacing w:before="120" w:after="120"/>
               <w:rPr>
                 <w:bCs w:val="0"/>
@@ -6385,7 +6557,7 @@
           </w:tcPr>
           <w:p>
             <w:pPr>
-              <w:pStyle w:val="Title"/>
+              <w:pStyle w:val="Ttulo"/>
               <w:spacing w:before="120" w:after="120"/>
               <w:rPr>
                 <w:bCs w:val="0"/>
@@ -6402,7 +6574,7 @@
           </w:tcPr>
           <w:p>
             <w:pPr>
-              <w:pStyle w:val="Title"/>
+              <w:pStyle w:val="Ttulo"/>
               <w:spacing w:before="120" w:after="120"/>
               <w:rPr>
                 <w:bCs w:val="0"/>
@@ -6419,7 +6591,7 @@
           </w:tcPr>
           <w:p>
             <w:pPr>
-              <w:pStyle w:val="Title"/>
+              <w:pStyle w:val="Ttulo"/>
               <w:spacing w:before="120" w:after="120"/>
               <w:rPr>
                 <w:bCs w:val="0"/>
@@ -6438,7 +6610,7 @@
           </w:tcPr>
           <w:p>
             <w:pPr>
-              <w:pStyle w:val="Title"/>
+              <w:pStyle w:val="Ttulo"/>
               <w:spacing w:before="120" w:after="120"/>
               <w:rPr>
                 <w:b w:val="0"/>
@@ -6466,7 +6638,7 @@
           </w:tcPr>
           <w:p>
             <w:pPr>
-              <w:pStyle w:val="Title"/>
+              <w:pStyle w:val="Ttulo"/>
               <w:spacing w:before="120" w:after="120"/>
               <w:rPr>
                 <w:bCs w:val="0"/>
@@ -6492,7 +6664,7 @@
           </w:tcPr>
           <w:p>
             <w:pPr>
-              <w:pStyle w:val="Title"/>
+              <w:pStyle w:val="Ttulo"/>
               <w:spacing w:before="120" w:after="120"/>
               <w:rPr>
                 <w:bCs w:val="0"/>
@@ -6518,7 +6690,7 @@
           </w:tcPr>
           <w:p>
             <w:pPr>
-              <w:pStyle w:val="Title"/>
+              <w:pStyle w:val="Ttulo"/>
               <w:spacing w:before="120" w:after="120"/>
               <w:rPr>
                 <w:bCs w:val="0"/>
@@ -6544,7 +6716,7 @@
           </w:tcPr>
           <w:p>
             <w:pPr>
-              <w:pStyle w:val="Title"/>
+              <w:pStyle w:val="Ttulo"/>
               <w:spacing w:before="120" w:after="120"/>
               <w:rPr>
                 <w:bCs w:val="0"/>
@@ -6561,7 +6733,7 @@
           </w:tcPr>
           <w:p>
             <w:pPr>
-              <w:pStyle w:val="Title"/>
+              <w:pStyle w:val="Ttulo"/>
               <w:spacing w:before="120" w:after="120"/>
               <w:rPr>
                 <w:bCs w:val="0"/>
@@ -6587,7 +6759,7 @@
           </w:tcPr>
           <w:p>
             <w:pPr>
-              <w:pStyle w:val="Title"/>
+              <w:pStyle w:val="Ttulo"/>
               <w:spacing w:before="120" w:after="120"/>
               <w:rPr>
                 <w:bCs w:val="0"/>
@@ -6613,7 +6785,7 @@
           </w:tcPr>
           <w:p>
             <w:pPr>
-              <w:pStyle w:val="Title"/>
+              <w:pStyle w:val="Ttulo"/>
               <w:spacing w:before="120" w:after="120"/>
               <w:rPr>
                 <w:bCs w:val="0"/>
@@ -6641,7 +6813,7 @@
           </w:tcPr>
           <w:p>
             <w:pPr>
-              <w:pStyle w:val="Title"/>
+              <w:pStyle w:val="Ttulo"/>
               <w:spacing w:before="120" w:after="120"/>
               <w:rPr>
                 <w:b w:val="0"/>
@@ -6669,7 +6841,7 @@
           </w:tcPr>
           <w:p>
             <w:pPr>
-              <w:pStyle w:val="Title"/>
+              <w:pStyle w:val="Ttulo"/>
               <w:spacing w:before="120" w:after="120"/>
               <w:rPr>
                 <w:bCs w:val="0"/>
@@ -6695,7 +6867,7 @@
           </w:tcPr>
           <w:p>
             <w:pPr>
-              <w:pStyle w:val="Title"/>
+              <w:pStyle w:val="Ttulo"/>
               <w:spacing w:before="120" w:after="120"/>
               <w:rPr>
                 <w:bCs w:val="0"/>
@@ -6721,7 +6893,7 @@
           </w:tcPr>
           <w:p>
             <w:pPr>
-              <w:pStyle w:val="Title"/>
+              <w:pStyle w:val="Ttulo"/>
               <w:spacing w:before="120" w:after="120"/>
               <w:rPr>
                 <w:bCs w:val="0"/>
@@ -6747,7 +6919,7 @@
           </w:tcPr>
           <w:p>
             <w:pPr>
-              <w:pStyle w:val="Title"/>
+              <w:pStyle w:val="Ttulo"/>
               <w:spacing w:before="120" w:after="120"/>
               <w:rPr>
                 <w:bCs w:val="0"/>
@@ -6764,7 +6936,7 @@
           </w:tcPr>
           <w:p>
             <w:pPr>
-              <w:pStyle w:val="Title"/>
+              <w:pStyle w:val="Ttulo"/>
               <w:spacing w:before="120" w:after="120"/>
               <w:rPr>
                 <w:bCs w:val="0"/>
@@ -6781,7 +6953,7 @@
           </w:tcPr>
           <w:p>
             <w:pPr>
-              <w:pStyle w:val="Title"/>
+              <w:pStyle w:val="Ttulo"/>
               <w:spacing w:before="120" w:after="120"/>
               <w:rPr>
                 <w:bCs w:val="0"/>
@@ -6798,7 +6970,7 @@
           </w:tcPr>
           <w:p>
             <w:pPr>
-              <w:pStyle w:val="Title"/>
+              <w:pStyle w:val="Ttulo"/>
               <w:spacing w:before="120" w:after="120"/>
               <w:rPr>
                 <w:bCs w:val="0"/>
@@ -6817,7 +6989,7 @@
           </w:tcPr>
           <w:p>
             <w:pPr>
-              <w:pStyle w:val="Title"/>
+              <w:pStyle w:val="Ttulo"/>
               <w:spacing w:before="120" w:after="120"/>
               <w:rPr>
                 <w:b w:val="0"/>
@@ -6845,7 +7017,7 @@
           </w:tcPr>
           <w:p>
             <w:pPr>
-              <w:pStyle w:val="Title"/>
+              <w:pStyle w:val="Ttulo"/>
               <w:spacing w:before="120" w:after="120"/>
               <w:rPr>
                 <w:bCs w:val="0"/>
@@ -6871,7 +7043,7 @@
           </w:tcPr>
           <w:p>
             <w:pPr>
-              <w:pStyle w:val="Title"/>
+              <w:pStyle w:val="Ttulo"/>
               <w:spacing w:before="120" w:after="120"/>
               <w:rPr>
                 <w:bCs w:val="0"/>
@@ -6897,7 +7069,7 @@
           </w:tcPr>
           <w:p>
             <w:pPr>
-              <w:pStyle w:val="Title"/>
+              <w:pStyle w:val="Ttulo"/>
               <w:spacing w:before="120" w:after="120"/>
               <w:rPr>
                 <w:bCs w:val="0"/>
@@ -6923,7 +7095,7 @@
           </w:tcPr>
           <w:p>
             <w:pPr>
-              <w:pStyle w:val="Title"/>
+              <w:pStyle w:val="Ttulo"/>
               <w:spacing w:before="120" w:after="120"/>
               <w:rPr>
                 <w:bCs w:val="0"/>
@@ -6949,7 +7121,7 @@
           </w:tcPr>
           <w:p>
             <w:pPr>
-              <w:pStyle w:val="Title"/>
+              <w:pStyle w:val="Ttulo"/>
               <w:spacing w:before="120" w:after="120"/>
               <w:rPr>
                 <w:bCs w:val="0"/>
@@ -6975,7 +7147,7 @@
           </w:tcPr>
           <w:p>
             <w:pPr>
-              <w:pStyle w:val="Title"/>
+              <w:pStyle w:val="Ttulo"/>
               <w:spacing w:before="120" w:after="120"/>
               <w:rPr>
                 <w:bCs w:val="0"/>
@@ -7001,7 +7173,7 @@
           </w:tcPr>
           <w:p>
             <w:pPr>
-              <w:pStyle w:val="Title"/>
+              <w:pStyle w:val="Ttulo"/>
               <w:spacing w:before="120" w:after="120"/>
               <w:rPr>
                 <w:bCs w:val="0"/>
@@ -7029,7 +7201,7 @@
           </w:tcPr>
           <w:p>
             <w:pPr>
-              <w:pStyle w:val="Title"/>
+              <w:pStyle w:val="Ttulo"/>
               <w:spacing w:before="120" w:after="120"/>
               <w:rPr>
                 <w:b w:val="0"/>
@@ -7057,7 +7229,7 @@
           </w:tcPr>
           <w:p>
             <w:pPr>
-              <w:pStyle w:val="Title"/>
+              <w:pStyle w:val="Ttulo"/>
               <w:spacing w:before="120" w:after="120"/>
               <w:rPr>
                 <w:bCs w:val="0"/>
@@ -7083,7 +7255,7 @@
           </w:tcPr>
           <w:p>
             <w:pPr>
-              <w:pStyle w:val="Title"/>
+              <w:pStyle w:val="Ttulo"/>
               <w:spacing w:before="120" w:after="120"/>
               <w:rPr>
                 <w:bCs w:val="0"/>
@@ -7109,7 +7281,7 @@
           </w:tcPr>
           <w:p>
             <w:pPr>
-              <w:pStyle w:val="Title"/>
+              <w:pStyle w:val="Ttulo"/>
               <w:spacing w:before="120" w:after="120"/>
               <w:rPr>
                 <w:bCs w:val="0"/>
@@ -7135,7 +7307,7 @@
           </w:tcPr>
           <w:p>
             <w:pPr>
-              <w:pStyle w:val="Title"/>
+              <w:pStyle w:val="Ttulo"/>
               <w:spacing w:before="120" w:after="120"/>
               <w:rPr>
                 <w:bCs w:val="0"/>
@@ -7161,7 +7333,7 @@
           </w:tcPr>
           <w:p>
             <w:pPr>
-              <w:pStyle w:val="Title"/>
+              <w:pStyle w:val="Ttulo"/>
               <w:spacing w:before="120" w:after="120"/>
               <w:rPr>
                 <w:bCs w:val="0"/>
@@ -7187,7 +7359,7 @@
           </w:tcPr>
           <w:p>
             <w:pPr>
-              <w:pStyle w:val="Title"/>
+              <w:pStyle w:val="Ttulo"/>
               <w:spacing w:before="120" w:after="120"/>
               <w:rPr>
                 <w:bCs w:val="0"/>
@@ -7213,7 +7385,7 @@
           </w:tcPr>
           <w:p>
             <w:pPr>
-              <w:pStyle w:val="Title"/>
+              <w:pStyle w:val="Ttulo"/>
               <w:spacing w:before="120" w:after="120"/>
               <w:rPr>
                 <w:bCs w:val="0"/>
@@ -7241,7 +7413,7 @@
           </w:tcPr>
           <w:p>
             <w:pPr>
-              <w:pStyle w:val="Title"/>
+              <w:pStyle w:val="Ttulo"/>
               <w:spacing w:before="120" w:after="120"/>
               <w:rPr>
                 <w:b w:val="0"/>
@@ -7269,7 +7441,7 @@
           </w:tcPr>
           <w:p>
             <w:pPr>
-              <w:pStyle w:val="Title"/>
+              <w:pStyle w:val="Ttulo"/>
               <w:spacing w:before="120" w:after="120"/>
               <w:rPr>
                 <w:bCs w:val="0"/>
@@ -7295,7 +7467,7 @@
           </w:tcPr>
           <w:p>
             <w:pPr>
-              <w:pStyle w:val="Title"/>
+              <w:pStyle w:val="Ttulo"/>
               <w:spacing w:before="120" w:after="120"/>
               <w:rPr>
                 <w:bCs w:val="0"/>
@@ -7321,7 +7493,7 @@
           </w:tcPr>
           <w:p>
             <w:pPr>
-              <w:pStyle w:val="Title"/>
+              <w:pStyle w:val="Ttulo"/>
               <w:spacing w:before="120" w:after="120"/>
               <w:rPr>
                 <w:bCs w:val="0"/>
@@ -7347,7 +7519,7 @@
           </w:tcPr>
           <w:p>
             <w:pPr>
-              <w:pStyle w:val="Title"/>
+              <w:pStyle w:val="Ttulo"/>
               <w:spacing w:before="120" w:after="120"/>
               <w:rPr>
                 <w:bCs w:val="0"/>
@@ -7373,7 +7545,7 @@
           </w:tcPr>
           <w:p>
             <w:pPr>
-              <w:pStyle w:val="Title"/>
+              <w:pStyle w:val="Ttulo"/>
               <w:spacing w:before="120" w:after="120"/>
               <w:rPr>
                 <w:bCs w:val="0"/>
@@ -7399,7 +7571,7 @@
           </w:tcPr>
           <w:p>
             <w:pPr>
-              <w:pStyle w:val="Title"/>
+              <w:pStyle w:val="Ttulo"/>
               <w:spacing w:before="120" w:after="120"/>
               <w:rPr>
                 <w:bCs w:val="0"/>
@@ -7425,7 +7597,7 @@
           </w:tcPr>
           <w:p>
             <w:pPr>
-              <w:pStyle w:val="Title"/>
+              <w:pStyle w:val="Ttulo"/>
               <w:spacing w:before="120" w:after="120"/>
               <w:rPr>
                 <w:bCs w:val="0"/>
@@ -7453,7 +7625,7 @@
           </w:tcPr>
           <w:p>
             <w:pPr>
-              <w:pStyle w:val="Title"/>
+              <w:pStyle w:val="Ttulo"/>
               <w:spacing w:before="120" w:after="120"/>
               <w:rPr>
                 <w:b w:val="0"/>
@@ -7481,7 +7653,7 @@
           </w:tcPr>
           <w:p>
             <w:pPr>
-              <w:pStyle w:val="Title"/>
+              <w:pStyle w:val="Ttulo"/>
               <w:spacing w:before="120" w:after="120"/>
               <w:rPr>
                 <w:bCs w:val="0"/>
@@ -7507,7 +7679,7 @@
           </w:tcPr>
           <w:p>
             <w:pPr>
-              <w:pStyle w:val="Title"/>
+              <w:pStyle w:val="Ttulo"/>
               <w:spacing w:before="120" w:after="120"/>
               <w:rPr>
                 <w:bCs w:val="0"/>
@@ -7524,7 +7696,7 @@
           </w:tcPr>
           <w:p>
             <w:pPr>
-              <w:pStyle w:val="Title"/>
+              <w:pStyle w:val="Ttulo"/>
               <w:spacing w:before="120" w:after="120"/>
               <w:rPr>
                 <w:bCs w:val="0"/>
@@ -7550,7 +7722,7 @@
           </w:tcPr>
           <w:p>
             <w:pPr>
-              <w:pStyle w:val="Title"/>
+              <w:pStyle w:val="Ttulo"/>
               <w:spacing w:before="120" w:after="120"/>
               <w:rPr>
                 <w:bCs w:val="0"/>
@@ -7576,7 +7748,7 @@
           </w:tcPr>
           <w:p>
             <w:pPr>
-              <w:pStyle w:val="Title"/>
+              <w:pStyle w:val="Ttulo"/>
               <w:spacing w:before="120" w:after="120"/>
               <w:rPr>
                 <w:bCs w:val="0"/>
@@ -7602,7 +7774,7 @@
           </w:tcPr>
           <w:p>
             <w:pPr>
-              <w:pStyle w:val="Title"/>
+              <w:pStyle w:val="Ttulo"/>
               <w:spacing w:before="120" w:after="120"/>
               <w:rPr>
                 <w:bCs w:val="0"/>
@@ -7628,7 +7800,7 @@
           </w:tcPr>
           <w:p>
             <w:pPr>
-              <w:pStyle w:val="Title"/>
+              <w:pStyle w:val="Ttulo"/>
               <w:spacing w:before="120" w:after="120"/>
               <w:rPr>
                 <w:bCs w:val="0"/>
@@ -7656,7 +7828,7 @@
           </w:tcPr>
           <w:p>
             <w:pPr>
-              <w:pStyle w:val="Title"/>
+              <w:pStyle w:val="Ttulo"/>
               <w:spacing w:before="120" w:after="120"/>
               <w:rPr>
                 <w:b w:val="0"/>
@@ -7684,7 +7856,7 @@
           </w:tcPr>
           <w:p>
             <w:pPr>
-              <w:pStyle w:val="Title"/>
+              <w:pStyle w:val="Ttulo"/>
               <w:spacing w:before="120" w:after="120"/>
               <w:rPr>
                 <w:bCs w:val="0"/>
@@ -7710,7 +7882,7 @@
           </w:tcPr>
           <w:p>
             <w:pPr>
-              <w:pStyle w:val="Title"/>
+              <w:pStyle w:val="Ttulo"/>
               <w:spacing w:before="120" w:after="120"/>
               <w:rPr>
                 <w:bCs w:val="0"/>
@@ -7736,7 +7908,7 @@
           </w:tcPr>
           <w:p>
             <w:pPr>
-              <w:pStyle w:val="Title"/>
+              <w:pStyle w:val="Ttulo"/>
               <w:spacing w:before="120" w:after="120"/>
               <w:rPr>
                 <w:bCs w:val="0"/>
@@ -7762,7 +7934,7 @@
           </w:tcPr>
           <w:p>
             <w:pPr>
-              <w:pStyle w:val="Title"/>
+              <w:pStyle w:val="Ttulo"/>
               <w:spacing w:before="120" w:after="120"/>
               <w:rPr>
                 <w:bCs w:val="0"/>
@@ -7779,7 +7951,7 @@
           </w:tcPr>
           <w:p>
             <w:pPr>
-              <w:pStyle w:val="Title"/>
+              <w:pStyle w:val="Ttulo"/>
               <w:spacing w:before="120" w:after="120"/>
               <w:rPr>
                 <w:bCs w:val="0"/>
@@ -7796,7 +7968,7 @@
           </w:tcPr>
           <w:p>
             <w:pPr>
-              <w:pStyle w:val="Title"/>
+              <w:pStyle w:val="Ttulo"/>
               <w:spacing w:before="120" w:after="120"/>
               <w:rPr>
                 <w:bCs w:val="0"/>
@@ -7813,7 +7985,7 @@
           </w:tcPr>
           <w:p>
             <w:pPr>
-              <w:pStyle w:val="Title"/>
+              <w:pStyle w:val="Ttulo"/>
               <w:spacing w:before="120" w:after="120"/>
               <w:rPr>
                 <w:bCs w:val="0"/>
@@ -7832,7 +8004,7 @@
           </w:tcPr>
           <w:p>
             <w:pPr>
-              <w:pStyle w:val="Title"/>
+              <w:pStyle w:val="Ttulo"/>
               <w:spacing w:before="120" w:after="120"/>
               <w:rPr>
                 <w:b w:val="0"/>
@@ -7860,7 +8032,7 @@
           </w:tcPr>
           <w:p>
             <w:pPr>
-              <w:pStyle w:val="Title"/>
+              <w:pStyle w:val="Ttulo"/>
               <w:spacing w:before="120" w:after="120"/>
               <w:rPr>
                 <w:bCs w:val="0"/>
@@ -7886,7 +8058,7 @@
           </w:tcPr>
           <w:p>
             <w:pPr>
-              <w:pStyle w:val="Title"/>
+              <w:pStyle w:val="Ttulo"/>
               <w:spacing w:before="120" w:after="120"/>
               <w:rPr>
                 <w:bCs w:val="0"/>
@@ -7912,7 +8084,7 @@
           </w:tcPr>
           <w:p>
             <w:pPr>
-              <w:pStyle w:val="Title"/>
+              <w:pStyle w:val="Ttulo"/>
               <w:spacing w:before="120" w:after="120"/>
               <w:rPr>
                 <w:bCs w:val="0"/>
@@ -7938,7 +8110,7 @@
           </w:tcPr>
           <w:p>
             <w:pPr>
-              <w:pStyle w:val="Title"/>
+              <w:pStyle w:val="Ttulo"/>
               <w:spacing w:before="120" w:after="120"/>
               <w:rPr>
                 <w:bCs w:val="0"/>
@@ -7955,7 +8127,7 @@
           </w:tcPr>
           <w:p>
             <w:pPr>
-              <w:pStyle w:val="Title"/>
+              <w:pStyle w:val="Ttulo"/>
               <w:spacing w:before="120" w:after="120"/>
               <w:rPr>
                 <w:bCs w:val="0"/>
@@ -7972,7 +8144,7 @@
           </w:tcPr>
           <w:p>
             <w:pPr>
-              <w:pStyle w:val="Title"/>
+              <w:pStyle w:val="Ttulo"/>
               <w:spacing w:before="120" w:after="120"/>
               <w:rPr>
                 <w:bCs w:val="0"/>
@@ -7989,7 +8161,7 @@
           </w:tcPr>
           <w:p>
             <w:pPr>
-              <w:pStyle w:val="Title"/>
+              <w:pStyle w:val="Ttulo"/>
               <w:spacing w:before="120" w:after="120"/>
               <w:rPr>
                 <w:bCs w:val="0"/>
@@ -8008,7 +8180,7 @@
           </w:tcPr>
           <w:p>
             <w:pPr>
-              <w:pStyle w:val="Title"/>
+              <w:pStyle w:val="Ttulo"/>
               <w:spacing w:before="120" w:after="120"/>
               <w:rPr>
                 <w:b w:val="0"/>
@@ -8036,7 +8208,7 @@
           </w:tcPr>
           <w:p>
             <w:pPr>
-              <w:pStyle w:val="Title"/>
+              <w:pStyle w:val="Ttulo"/>
               <w:spacing w:before="120" w:after="120"/>
               <w:rPr>
                 <w:bCs w:val="0"/>
@@ -8062,7 +8234,7 @@
           </w:tcPr>
           <w:p>
             <w:pPr>
-              <w:pStyle w:val="Title"/>
+              <w:pStyle w:val="Ttulo"/>
               <w:spacing w:before="120" w:after="120"/>
               <w:rPr>
                 <w:bCs w:val="0"/>
@@ -8088,7 +8260,7 @@
           </w:tcPr>
           <w:p>
             <w:pPr>
-              <w:pStyle w:val="Title"/>
+              <w:pStyle w:val="Ttulo"/>
               <w:spacing w:before="120" w:after="120"/>
               <w:rPr>
                 <w:bCs w:val="0"/>
@@ -8114,7 +8286,7 @@
           </w:tcPr>
           <w:p>
             <w:pPr>
-              <w:pStyle w:val="Title"/>
+              <w:pStyle w:val="Ttulo"/>
               <w:spacing w:before="120" w:after="120"/>
               <w:rPr>
                 <w:bCs w:val="0"/>
@@ -8131,7 +8303,7 @@
           </w:tcPr>
           <w:p>
             <w:pPr>
-              <w:pStyle w:val="Title"/>
+              <w:pStyle w:val="Ttulo"/>
               <w:spacing w:before="120" w:after="120"/>
               <w:rPr>
                 <w:bCs w:val="0"/>
@@ -8148,7 +8320,7 @@
           </w:tcPr>
           <w:p>
             <w:pPr>
-              <w:pStyle w:val="Title"/>
+              <w:pStyle w:val="Ttulo"/>
               <w:spacing w:before="120" w:after="120"/>
               <w:rPr>
                 <w:bCs w:val="0"/>
@@ -8165,7 +8337,7 @@
           </w:tcPr>
           <w:p>
             <w:pPr>
-              <w:pStyle w:val="Title"/>
+              <w:pStyle w:val="Ttulo"/>
               <w:spacing w:before="120" w:after="120"/>
               <w:rPr>
                 <w:bCs w:val="0"/>
@@ -8184,7 +8356,7 @@
           </w:tcPr>
           <w:p>
             <w:pPr>
-              <w:pStyle w:val="Title"/>
+              <w:pStyle w:val="Ttulo"/>
               <w:spacing w:before="120" w:after="120"/>
               <w:rPr>
                 <w:b w:val="0"/>
@@ -8212,7 +8384,7 @@
           </w:tcPr>
           <w:p>
             <w:pPr>
-              <w:pStyle w:val="Title"/>
+              <w:pStyle w:val="Ttulo"/>
               <w:spacing w:before="120" w:after="120"/>
               <w:rPr>
                 <w:bCs w:val="0"/>
@@ -8238,7 +8410,7 @@
           </w:tcPr>
           <w:p>
             <w:pPr>
-              <w:pStyle w:val="Title"/>
+              <w:pStyle w:val="Ttulo"/>
               <w:spacing w:before="120" w:after="120"/>
               <w:rPr>
                 <w:bCs w:val="0"/>
@@ -8264,7 +8436,7 @@
           </w:tcPr>
           <w:p>
             <w:pPr>
-              <w:pStyle w:val="Title"/>
+              <w:pStyle w:val="Ttulo"/>
               <w:spacing w:before="120" w:after="120"/>
               <w:rPr>
                 <w:bCs w:val="0"/>
@@ -8290,7 +8462,7 @@
           </w:tcPr>
           <w:p>
             <w:pPr>
-              <w:pStyle w:val="Title"/>
+              <w:pStyle w:val="Ttulo"/>
               <w:spacing w:before="120" w:after="120"/>
               <w:rPr>
                 <w:bCs w:val="0"/>
@@ -8307,7 +8479,7 @@
           </w:tcPr>
           <w:p>
             <w:pPr>
-              <w:pStyle w:val="Title"/>
+              <w:pStyle w:val="Ttulo"/>
               <w:spacing w:before="120" w:after="120"/>
               <w:rPr>
                 <w:bCs w:val="0"/>
@@ -8324,7 +8496,7 @@
           </w:tcPr>
           <w:p>
             <w:pPr>
-              <w:pStyle w:val="Title"/>
+              <w:pStyle w:val="Ttulo"/>
               <w:spacing w:before="120" w:after="120"/>
               <w:rPr>
                 <w:bCs w:val="0"/>
@@ -8341,7 +8513,7 @@
           </w:tcPr>
           <w:p>
             <w:pPr>
-              <w:pStyle w:val="Title"/>
+              <w:pStyle w:val="Ttulo"/>
               <w:spacing w:before="120" w:after="120"/>
               <w:rPr>
                 <w:bCs w:val="0"/>
@@ -8360,7 +8532,7 @@
           </w:tcPr>
           <w:p>
             <w:pPr>
-              <w:pStyle w:val="Title"/>
+              <w:pStyle w:val="Ttulo"/>
               <w:spacing w:before="120" w:after="120"/>
               <w:rPr>
                 <w:b w:val="0"/>
@@ -8378,7 +8550,18 @@
                 <w:sz w:val="22"/>
                 <w:szCs w:val="22"/>
               </w:rPr>
-              <w:t>Diagrama de Colaboración</w:t>
+              <w:t xml:space="preserve">Diagrama de </w:t>
+            </w:r>
+            <w:r>
+              <w:rPr>
+                <w:b w:val="0"/>
+                <w:bCs w:val="0"/>
+                <w:i w:val="0"/>
+                <w:sz w:val="22"/>
+                <w:szCs w:val="22"/>
+              </w:rPr>
+              <w:lastRenderedPageBreak/>
+              <w:t>Colaboración</w:t>
             </w:r>
           </w:p>
         </w:tc>
@@ -8388,22 +8571,23 @@
           </w:tcPr>
           <w:p>
             <w:pPr>
-              <w:pStyle w:val="Title"/>
-              <w:spacing w:before="120" w:after="120"/>
-              <w:rPr>
-                <w:bCs w:val="0"/>
-                <w:i w:val="0"/>
-                <w:sz w:val="22"/>
-                <w:szCs w:val="22"/>
-              </w:rPr>
-            </w:pPr>
-            <w:r>
-              <w:rPr>
-                <w:bCs w:val="0"/>
-                <w:i w:val="0"/>
-                <w:sz w:val="22"/>
-                <w:szCs w:val="22"/>
-              </w:rPr>
+              <w:pStyle w:val="Ttulo"/>
+              <w:spacing w:before="120" w:after="120"/>
+              <w:rPr>
+                <w:bCs w:val="0"/>
+                <w:i w:val="0"/>
+                <w:sz w:val="22"/>
+                <w:szCs w:val="22"/>
+              </w:rPr>
+            </w:pPr>
+            <w:r>
+              <w:rPr>
+                <w:bCs w:val="0"/>
+                <w:i w:val="0"/>
+                <w:sz w:val="22"/>
+                <w:szCs w:val="22"/>
+              </w:rPr>
+              <w:lastRenderedPageBreak/>
               <w:t>A</w:t>
             </w:r>
           </w:p>
@@ -8414,7 +8598,7 @@
           </w:tcPr>
           <w:p>
             <w:pPr>
-              <w:pStyle w:val="Title"/>
+              <w:pStyle w:val="Ttulo"/>
               <w:spacing w:before="120" w:after="120"/>
               <w:rPr>
                 <w:bCs w:val="0"/>
@@ -8440,7 +8624,7 @@
           </w:tcPr>
           <w:p>
             <w:pPr>
-              <w:pStyle w:val="Title"/>
+              <w:pStyle w:val="Ttulo"/>
               <w:spacing w:before="120" w:after="120"/>
               <w:rPr>
                 <w:bCs w:val="0"/>
@@ -8466,7 +8650,7 @@
           </w:tcPr>
           <w:p>
             <w:pPr>
-              <w:pStyle w:val="Title"/>
+              <w:pStyle w:val="Ttulo"/>
               <w:spacing w:before="120" w:after="120"/>
               <w:rPr>
                 <w:bCs w:val="0"/>
@@ -8483,7 +8667,7 @@
           </w:tcPr>
           <w:p>
             <w:pPr>
-              <w:pStyle w:val="Title"/>
+              <w:pStyle w:val="Ttulo"/>
               <w:spacing w:before="120" w:after="120"/>
               <w:rPr>
                 <w:bCs w:val="0"/>
@@ -8500,7 +8684,7 @@
           </w:tcPr>
           <w:p>
             <w:pPr>
-              <w:pStyle w:val="Title"/>
+              <w:pStyle w:val="Ttulo"/>
               <w:spacing w:before="120" w:after="120"/>
               <w:rPr>
                 <w:bCs w:val="0"/>
@@ -8517,7 +8701,7 @@
           </w:tcPr>
           <w:p>
             <w:pPr>
-              <w:pStyle w:val="Title"/>
+              <w:pStyle w:val="Ttulo"/>
               <w:spacing w:before="120" w:after="120"/>
               <w:rPr>
                 <w:bCs w:val="0"/>
@@ -8536,7 +8720,7 @@
           </w:tcPr>
           <w:p>
             <w:pPr>
-              <w:pStyle w:val="Title"/>
+              <w:pStyle w:val="Ttulo"/>
               <w:spacing w:before="120" w:after="120"/>
               <w:rPr>
                 <w:b w:val="0"/>
@@ -8554,6 +8738,7 @@
                 <w:sz w:val="22"/>
                 <w:szCs w:val="22"/>
               </w:rPr>
+              <w:lastRenderedPageBreak/>
               <w:t>Diagrama de Actividad/Estados</w:t>
             </w:r>
           </w:p>
@@ -8564,7 +8749,7 @@
           </w:tcPr>
           <w:p>
             <w:pPr>
-              <w:pStyle w:val="Title"/>
+              <w:pStyle w:val="Ttulo"/>
               <w:spacing w:before="120" w:after="120"/>
               <w:rPr>
                 <w:bCs w:val="0"/>
@@ -8590,7 +8775,7 @@
           </w:tcPr>
           <w:p>
             <w:pPr>
-              <w:pStyle w:val="Title"/>
+              <w:pStyle w:val="Ttulo"/>
               <w:spacing w:before="120" w:after="120"/>
               <w:rPr>
                 <w:bCs w:val="0"/>
@@ -8616,7 +8801,7 @@
           </w:tcPr>
           <w:p>
             <w:pPr>
-              <w:pStyle w:val="Title"/>
+              <w:pStyle w:val="Ttulo"/>
               <w:spacing w:before="120" w:after="120"/>
               <w:rPr>
                 <w:bCs w:val="0"/>
@@ -8642,7 +8827,7 @@
           </w:tcPr>
           <w:p>
             <w:pPr>
-              <w:pStyle w:val="Title"/>
+              <w:pStyle w:val="Ttulo"/>
               <w:spacing w:before="120" w:after="120"/>
               <w:rPr>
                 <w:bCs w:val="0"/>
@@ -8659,7 +8844,7 @@
           </w:tcPr>
           <w:p>
             <w:pPr>
-              <w:pStyle w:val="Title"/>
+              <w:pStyle w:val="Ttulo"/>
               <w:spacing w:before="120" w:after="120"/>
               <w:rPr>
                 <w:bCs w:val="0"/>
@@ -8676,7 +8861,7 @@
           </w:tcPr>
           <w:p>
             <w:pPr>
-              <w:pStyle w:val="Title"/>
+              <w:pStyle w:val="Ttulo"/>
               <w:spacing w:before="120" w:after="120"/>
               <w:rPr>
                 <w:bCs w:val="0"/>
@@ -8693,7 +8878,7 @@
           </w:tcPr>
           <w:p>
             <w:pPr>
-              <w:pStyle w:val="Title"/>
+              <w:pStyle w:val="Ttulo"/>
               <w:spacing w:before="120" w:after="120"/>
               <w:rPr>
                 <w:bCs w:val="0"/>
@@ -8712,7 +8897,7 @@
           </w:tcPr>
           <w:p>
             <w:pPr>
-              <w:pStyle w:val="Title"/>
+              <w:pStyle w:val="Ttulo"/>
               <w:spacing w:before="120" w:after="120"/>
               <w:rPr>
                 <w:b w:val="0"/>
@@ -8740,7 +8925,7 @@
           </w:tcPr>
           <w:p>
             <w:pPr>
-              <w:pStyle w:val="Title"/>
+              <w:pStyle w:val="Ttulo"/>
               <w:spacing w:before="120" w:after="120"/>
               <w:rPr>
                 <w:bCs w:val="0"/>
@@ -8766,7 +8951,7 @@
           </w:tcPr>
           <w:p>
             <w:pPr>
-              <w:pStyle w:val="Title"/>
+              <w:pStyle w:val="Ttulo"/>
               <w:spacing w:before="120" w:after="120"/>
               <w:rPr>
                 <w:bCs w:val="0"/>
@@ -8792,7 +8977,7 @@
           </w:tcPr>
           <w:p>
             <w:pPr>
-              <w:pStyle w:val="Title"/>
+              <w:pStyle w:val="Ttulo"/>
               <w:spacing w:before="120" w:after="120"/>
               <w:rPr>
                 <w:bCs w:val="0"/>
@@ -8818,7 +9003,7 @@
           </w:tcPr>
           <w:p>
             <w:pPr>
-              <w:pStyle w:val="Title"/>
+              <w:pStyle w:val="Ttulo"/>
               <w:spacing w:before="120" w:after="120"/>
               <w:rPr>
                 <w:bCs w:val="0"/>
@@ -8844,7 +9029,7 @@
           </w:tcPr>
           <w:p>
             <w:pPr>
-              <w:pStyle w:val="Title"/>
+              <w:pStyle w:val="Ttulo"/>
               <w:spacing w:before="120" w:after="120"/>
               <w:rPr>
                 <w:bCs w:val="0"/>
@@ -8870,7 +9055,7 @@
           </w:tcPr>
           <w:p>
             <w:pPr>
-              <w:pStyle w:val="Title"/>
+              <w:pStyle w:val="Ttulo"/>
               <w:spacing w:before="120" w:after="120"/>
               <w:rPr>
                 <w:bCs w:val="0"/>
@@ -8896,7 +9081,7 @@
           </w:tcPr>
           <w:p>
             <w:pPr>
-              <w:pStyle w:val="Title"/>
+              <w:pStyle w:val="Ttulo"/>
               <w:spacing w:before="120" w:after="120"/>
               <w:rPr>
                 <w:bCs w:val="0"/>
@@ -8924,7 +9109,7 @@
           </w:tcPr>
           <w:p>
             <w:pPr>
-              <w:pStyle w:val="Title"/>
+              <w:pStyle w:val="Ttulo"/>
               <w:spacing w:before="120" w:after="120"/>
               <w:rPr>
                 <w:b w:val="0"/>
@@ -8952,7 +9137,7 @@
           </w:tcPr>
           <w:p>
             <w:pPr>
-              <w:pStyle w:val="Title"/>
+              <w:pStyle w:val="Ttulo"/>
               <w:spacing w:before="120" w:after="120"/>
               <w:rPr>
                 <w:bCs w:val="0"/>
@@ -8978,7 +9163,7 @@
           </w:tcPr>
           <w:p>
             <w:pPr>
-              <w:pStyle w:val="Title"/>
+              <w:pStyle w:val="Ttulo"/>
               <w:spacing w:before="120" w:after="120"/>
               <w:rPr>
                 <w:bCs w:val="0"/>
@@ -9004,7 +9189,7 @@
           </w:tcPr>
           <w:p>
             <w:pPr>
-              <w:pStyle w:val="Title"/>
+              <w:pStyle w:val="Ttulo"/>
               <w:spacing w:before="120" w:after="120"/>
               <w:rPr>
                 <w:bCs w:val="0"/>
@@ -9030,7 +9215,7 @@
           </w:tcPr>
           <w:p>
             <w:pPr>
-              <w:pStyle w:val="Title"/>
+              <w:pStyle w:val="Ttulo"/>
               <w:spacing w:before="120" w:after="120"/>
               <w:rPr>
                 <w:bCs w:val="0"/>
@@ -9056,7 +9241,7 @@
           </w:tcPr>
           <w:p>
             <w:pPr>
-              <w:pStyle w:val="Title"/>
+              <w:pStyle w:val="Ttulo"/>
               <w:spacing w:before="120" w:after="120"/>
               <w:rPr>
                 <w:bCs w:val="0"/>
@@ -9082,7 +9267,7 @@
           </w:tcPr>
           <w:p>
             <w:pPr>
-              <w:pStyle w:val="Title"/>
+              <w:pStyle w:val="Ttulo"/>
               <w:spacing w:before="120" w:after="120"/>
               <w:rPr>
                 <w:bCs w:val="0"/>
@@ -9108,7 +9293,7 @@
           </w:tcPr>
           <w:p>
             <w:pPr>
-              <w:pStyle w:val="Title"/>
+              <w:pStyle w:val="Ttulo"/>
               <w:spacing w:before="120" w:after="120"/>
               <w:rPr>
                 <w:bCs w:val="0"/>
@@ -9136,7 +9321,7 @@
           </w:tcPr>
           <w:p>
             <w:pPr>
-              <w:pStyle w:val="Title"/>
+              <w:pStyle w:val="Ttulo"/>
               <w:spacing w:before="120" w:after="120"/>
               <w:rPr>
                 <w:b w:val="0"/>
@@ -9164,7 +9349,7 @@
           </w:tcPr>
           <w:p>
             <w:pPr>
-              <w:pStyle w:val="Title"/>
+              <w:pStyle w:val="Ttulo"/>
               <w:spacing w:before="120" w:after="120"/>
               <w:rPr>
                 <w:bCs w:val="0"/>
@@ -9190,7 +9375,7 @@
           </w:tcPr>
           <w:p>
             <w:pPr>
-              <w:pStyle w:val="Title"/>
+              <w:pStyle w:val="Ttulo"/>
               <w:spacing w:before="120" w:after="120"/>
               <w:rPr>
                 <w:bCs w:val="0"/>
@@ -9216,7 +9401,7 @@
           </w:tcPr>
           <w:p>
             <w:pPr>
-              <w:pStyle w:val="Title"/>
+              <w:pStyle w:val="Ttulo"/>
               <w:spacing w:before="120" w:after="120"/>
               <w:rPr>
                 <w:bCs w:val="0"/>
@@ -9242,7 +9427,7 @@
           </w:tcPr>
           <w:p>
             <w:pPr>
-              <w:pStyle w:val="Title"/>
+              <w:pStyle w:val="Ttulo"/>
               <w:spacing w:before="120" w:after="120"/>
               <w:rPr>
                 <w:bCs w:val="0"/>
@@ -9268,7 +9453,7 @@
           </w:tcPr>
           <w:p>
             <w:pPr>
-              <w:pStyle w:val="Title"/>
+              <w:pStyle w:val="Ttulo"/>
               <w:spacing w:before="120" w:after="120"/>
               <w:rPr>
                 <w:bCs w:val="0"/>
@@ -9294,7 +9479,7 @@
           </w:tcPr>
           <w:p>
             <w:pPr>
-              <w:pStyle w:val="Title"/>
+              <w:pStyle w:val="Ttulo"/>
               <w:spacing w:before="120" w:after="120"/>
               <w:rPr>
                 <w:bCs w:val="0"/>
@@ -9320,7 +9505,7 @@
           </w:tcPr>
           <w:p>
             <w:pPr>
-              <w:pStyle w:val="Title"/>
+              <w:pStyle w:val="Ttulo"/>
               <w:spacing w:before="120" w:after="120"/>
               <w:rPr>
                 <w:bCs w:val="0"/>
@@ -9348,7 +9533,7 @@
           </w:tcPr>
           <w:p>
             <w:pPr>
-              <w:pStyle w:val="Title"/>
+              <w:pStyle w:val="Ttulo"/>
               <w:spacing w:before="120" w:after="120"/>
               <w:rPr>
                 <w:b w:val="0"/>
@@ -9376,7 +9561,7 @@
           </w:tcPr>
           <w:p>
             <w:pPr>
-              <w:pStyle w:val="Title"/>
+              <w:pStyle w:val="Ttulo"/>
               <w:spacing w:before="120" w:after="120"/>
               <w:rPr>
                 <w:bCs w:val="0"/>
@@ -9402,7 +9587,7 @@
           </w:tcPr>
           <w:p>
             <w:pPr>
-              <w:pStyle w:val="Title"/>
+              <w:pStyle w:val="Ttulo"/>
               <w:spacing w:before="120" w:after="120"/>
               <w:rPr>
                 <w:bCs w:val="0"/>
@@ -9428,7 +9613,7 @@
           </w:tcPr>
           <w:p>
             <w:pPr>
-              <w:pStyle w:val="Title"/>
+              <w:pStyle w:val="Ttulo"/>
               <w:spacing w:before="120" w:after="120"/>
               <w:rPr>
                 <w:bCs w:val="0"/>
@@ -9454,7 +9639,7 @@
           </w:tcPr>
           <w:p>
             <w:pPr>
-              <w:pStyle w:val="Title"/>
+              <w:pStyle w:val="Ttulo"/>
               <w:spacing w:before="120" w:after="120"/>
               <w:rPr>
                 <w:bCs w:val="0"/>
@@ -9480,7 +9665,7 @@
           </w:tcPr>
           <w:p>
             <w:pPr>
-              <w:pStyle w:val="Title"/>
+              <w:pStyle w:val="Ttulo"/>
               <w:spacing w:before="120" w:after="120"/>
               <w:rPr>
                 <w:bCs w:val="0"/>
@@ -9497,7 +9682,7 @@
           </w:tcPr>
           <w:p>
             <w:pPr>
-              <w:pStyle w:val="Title"/>
+              <w:pStyle w:val="Ttulo"/>
               <w:spacing w:before="120" w:after="120"/>
               <w:rPr>
                 <w:bCs w:val="0"/>
@@ -9514,7 +9699,7 @@
           </w:tcPr>
           <w:p>
             <w:pPr>
-              <w:pStyle w:val="Title"/>
+              <w:pStyle w:val="Ttulo"/>
               <w:spacing w:before="120" w:after="120"/>
               <w:rPr>
                 <w:bCs w:val="0"/>
@@ -9533,7 +9718,7 @@
           </w:tcPr>
           <w:p>
             <w:pPr>
-              <w:pStyle w:val="Title"/>
+              <w:pStyle w:val="Ttulo"/>
               <w:spacing w:before="120" w:after="120"/>
               <w:rPr>
                 <w:b w:val="0"/>
@@ -9561,7 +9746,7 @@
           </w:tcPr>
           <w:p>
             <w:pPr>
-              <w:pStyle w:val="Title"/>
+              <w:pStyle w:val="Ttulo"/>
               <w:spacing w:before="120" w:after="120"/>
               <w:rPr>
                 <w:bCs w:val="0"/>
@@ -9587,7 +9772,7 @@
           </w:tcPr>
           <w:p>
             <w:pPr>
-              <w:pStyle w:val="Title"/>
+              <w:pStyle w:val="Ttulo"/>
               <w:spacing w:before="120" w:after="120"/>
               <w:rPr>
                 <w:bCs w:val="0"/>
@@ -9604,7 +9789,7 @@
           </w:tcPr>
           <w:p>
             <w:pPr>
-              <w:pStyle w:val="Title"/>
+              <w:pStyle w:val="Ttulo"/>
               <w:spacing w:before="120" w:after="120"/>
               <w:rPr>
                 <w:bCs w:val="0"/>
@@ -9630,7 +9815,7 @@
           </w:tcPr>
           <w:p>
             <w:pPr>
-              <w:pStyle w:val="Title"/>
+              <w:pStyle w:val="Ttulo"/>
               <w:spacing w:before="120" w:after="120"/>
               <w:rPr>
                 <w:bCs w:val="0"/>
@@ -9656,7 +9841,7 @@
           </w:tcPr>
           <w:p>
             <w:pPr>
-              <w:pStyle w:val="Title"/>
+              <w:pStyle w:val="Ttulo"/>
               <w:spacing w:before="120" w:after="120"/>
               <w:rPr>
                 <w:bCs w:val="0"/>
@@ -9673,7 +9858,7 @@
           </w:tcPr>
           <w:p>
             <w:pPr>
-              <w:pStyle w:val="Title"/>
+              <w:pStyle w:val="Ttulo"/>
               <w:spacing w:before="120" w:after="120"/>
               <w:rPr>
                 <w:bCs w:val="0"/>
@@ -9690,7 +9875,7 @@
           </w:tcPr>
           <w:p>
             <w:pPr>
-              <w:pStyle w:val="Title"/>
+              <w:pStyle w:val="Ttulo"/>
               <w:spacing w:before="120" w:after="120"/>
               <w:rPr>
                 <w:bCs w:val="0"/>
@@ -9709,7 +9894,7 @@
           </w:tcPr>
           <w:p>
             <w:pPr>
-              <w:pStyle w:val="Title"/>
+              <w:pStyle w:val="Ttulo"/>
               <w:spacing w:before="120" w:after="120"/>
               <w:rPr>
                 <w:b w:val="0"/>
@@ -9737,7 +9922,7 @@
           </w:tcPr>
           <w:p>
             <w:pPr>
-              <w:pStyle w:val="Title"/>
+              <w:pStyle w:val="Ttulo"/>
               <w:spacing w:before="120" w:after="120"/>
               <w:rPr>
                 <w:bCs w:val="0"/>
@@ -9763,7 +9948,7 @@
           </w:tcPr>
           <w:p>
             <w:pPr>
-              <w:pStyle w:val="Title"/>
+              <w:pStyle w:val="Ttulo"/>
               <w:spacing w:before="120" w:after="120"/>
               <w:rPr>
                 <w:bCs w:val="0"/>
@@ -9789,7 +9974,7 @@
           </w:tcPr>
           <w:p>
             <w:pPr>
-              <w:pStyle w:val="Title"/>
+              <w:pStyle w:val="Ttulo"/>
               <w:spacing w:before="120" w:after="120"/>
               <w:rPr>
                 <w:bCs w:val="0"/>
@@ -9815,7 +10000,7 @@
           </w:tcPr>
           <w:p>
             <w:pPr>
-              <w:pStyle w:val="Title"/>
+              <w:pStyle w:val="Ttulo"/>
               <w:spacing w:before="120" w:after="120"/>
               <w:rPr>
                 <w:bCs w:val="0"/>
@@ -9832,7 +10017,7 @@
           </w:tcPr>
           <w:p>
             <w:pPr>
-              <w:pStyle w:val="Title"/>
+              <w:pStyle w:val="Ttulo"/>
               <w:spacing w:before="120" w:after="120"/>
               <w:rPr>
                 <w:bCs w:val="0"/>
@@ -9858,7 +10043,7 @@
           </w:tcPr>
           <w:p>
             <w:pPr>
-              <w:pStyle w:val="Title"/>
+              <w:pStyle w:val="Ttulo"/>
               <w:spacing w:before="120" w:after="120"/>
               <w:rPr>
                 <w:bCs w:val="0"/>
@@ -9884,7 +10069,7 @@
           </w:tcPr>
           <w:p>
             <w:pPr>
-              <w:pStyle w:val="Title"/>
+              <w:pStyle w:val="Ttulo"/>
               <w:spacing w:before="120" w:after="120"/>
               <w:rPr>
                 <w:bCs w:val="0"/>
@@ -9912,7 +10097,7 @@
           </w:tcPr>
           <w:p>
             <w:pPr>
-              <w:pStyle w:val="Title"/>
+              <w:pStyle w:val="Ttulo"/>
               <w:spacing w:before="120" w:after="120"/>
               <w:rPr>
                 <w:b w:val="0"/>
@@ -9940,7 +10125,7 @@
           </w:tcPr>
           <w:p>
             <w:pPr>
-              <w:pStyle w:val="Title"/>
+              <w:pStyle w:val="Ttulo"/>
               <w:spacing w:before="120" w:after="120"/>
               <w:rPr>
                 <w:bCs w:val="0"/>
@@ -9966,7 +10151,7 @@
           </w:tcPr>
           <w:p>
             <w:pPr>
-              <w:pStyle w:val="Title"/>
+              <w:pStyle w:val="Ttulo"/>
               <w:spacing w:before="120" w:after="120"/>
               <w:rPr>
                 <w:bCs w:val="0"/>
@@ -9992,7 +10177,7 @@
           </w:tcPr>
           <w:p>
             <w:pPr>
-              <w:pStyle w:val="Title"/>
+              <w:pStyle w:val="Ttulo"/>
               <w:spacing w:before="120" w:after="120"/>
               <w:rPr>
                 <w:bCs w:val="0"/>
@@ -10018,7 +10203,7 @@
           </w:tcPr>
           <w:p>
             <w:pPr>
-              <w:pStyle w:val="Title"/>
+              <w:pStyle w:val="Ttulo"/>
               <w:spacing w:before="120" w:after="120"/>
               <w:rPr>
                 <w:bCs w:val="0"/>
@@ -10044,7 +10229,7 @@
           </w:tcPr>
           <w:p>
             <w:pPr>
-              <w:pStyle w:val="Title"/>
+              <w:pStyle w:val="Ttulo"/>
               <w:spacing w:before="120" w:after="120"/>
               <w:rPr>
                 <w:bCs w:val="0"/>
@@ -10070,7 +10255,7 @@
           </w:tcPr>
           <w:p>
             <w:pPr>
-              <w:pStyle w:val="Title"/>
+              <w:pStyle w:val="Ttulo"/>
               <w:spacing w:before="120" w:after="120"/>
               <w:rPr>
                 <w:bCs w:val="0"/>
@@ -10096,7 +10281,7 @@
           </w:tcPr>
           <w:p>
             <w:pPr>
-              <w:pStyle w:val="Title"/>
+              <w:pStyle w:val="Ttulo"/>
               <w:spacing w:before="120" w:after="120"/>
               <w:rPr>
                 <w:bCs w:val="0"/>
@@ -10124,7 +10309,7 @@
           </w:tcPr>
           <w:p>
             <w:pPr>
-              <w:pStyle w:val="Title"/>
+              <w:pStyle w:val="Ttulo"/>
               <w:spacing w:before="120" w:after="120"/>
               <w:rPr>
                 <w:b w:val="0"/>
@@ -10152,7 +10337,7 @@
           </w:tcPr>
           <w:p>
             <w:pPr>
-              <w:pStyle w:val="Title"/>
+              <w:pStyle w:val="Ttulo"/>
               <w:spacing w:before="120" w:after="120"/>
               <w:rPr>
                 <w:bCs w:val="0"/>
@@ -10178,7 +10363,7 @@
           </w:tcPr>
           <w:p>
             <w:pPr>
-              <w:pStyle w:val="Title"/>
+              <w:pStyle w:val="Ttulo"/>
               <w:spacing w:before="120" w:after="120"/>
               <w:rPr>
                 <w:bCs w:val="0"/>
@@ -10204,7 +10389,7 @@
           </w:tcPr>
           <w:p>
             <w:pPr>
-              <w:pStyle w:val="Title"/>
+              <w:pStyle w:val="Ttulo"/>
               <w:spacing w:before="120" w:after="120"/>
               <w:rPr>
                 <w:bCs w:val="0"/>
@@ -10230,7 +10415,7 @@
           </w:tcPr>
           <w:p>
             <w:pPr>
-              <w:pStyle w:val="Title"/>
+              <w:pStyle w:val="Ttulo"/>
               <w:spacing w:before="120" w:after="120"/>
               <w:rPr>
                 <w:bCs w:val="0"/>
@@ -10256,7 +10441,7 @@
           </w:tcPr>
           <w:p>
             <w:pPr>
-              <w:pStyle w:val="Title"/>
+              <w:pStyle w:val="Ttulo"/>
               <w:spacing w:before="120" w:after="120"/>
               <w:rPr>
                 <w:bCs w:val="0"/>
@@ -10282,7 +10467,7 @@
           </w:tcPr>
           <w:p>
             <w:pPr>
-              <w:pStyle w:val="Title"/>
+              <w:pStyle w:val="Ttulo"/>
               <w:spacing w:before="120" w:after="120"/>
               <w:rPr>
                 <w:bCs w:val="0"/>
@@ -10308,7 +10493,7 @@
           </w:tcPr>
           <w:p>
             <w:pPr>
-              <w:pStyle w:val="Title"/>
+              <w:pStyle w:val="Ttulo"/>
               <w:spacing w:before="120" w:after="120"/>
               <w:rPr>
                 <w:bCs w:val="0"/>
@@ -10336,7 +10521,7 @@
           </w:tcPr>
           <w:p>
             <w:pPr>
-              <w:pStyle w:val="Title"/>
+              <w:pStyle w:val="Ttulo"/>
               <w:spacing w:before="120" w:after="120"/>
               <w:rPr>
                 <w:b w:val="0"/>
@@ -10364,7 +10549,7 @@
           </w:tcPr>
           <w:p>
             <w:pPr>
-              <w:pStyle w:val="Title"/>
+              <w:pStyle w:val="Ttulo"/>
               <w:spacing w:before="120" w:after="120"/>
               <w:rPr>
                 <w:bCs w:val="0"/>
@@ -10390,7 +10575,7 @@
           </w:tcPr>
           <w:p>
             <w:pPr>
-              <w:pStyle w:val="Title"/>
+              <w:pStyle w:val="Ttulo"/>
               <w:spacing w:before="120" w:after="120"/>
               <w:rPr>
                 <w:bCs w:val="0"/>
@@ -10416,7 +10601,7 @@
           </w:tcPr>
           <w:p>
             <w:pPr>
-              <w:pStyle w:val="Title"/>
+              <w:pStyle w:val="Ttulo"/>
               <w:spacing w:before="120" w:after="120"/>
               <w:rPr>
                 <w:bCs w:val="0"/>
@@ -10442,7 +10627,7 @@
           </w:tcPr>
           <w:p>
             <w:pPr>
-              <w:pStyle w:val="Title"/>
+              <w:pStyle w:val="Ttulo"/>
               <w:spacing w:before="120" w:after="120"/>
               <w:rPr>
                 <w:bCs w:val="0"/>
@@ -10468,7 +10653,7 @@
           </w:tcPr>
           <w:p>
             <w:pPr>
-              <w:pStyle w:val="Title"/>
+              <w:pStyle w:val="Ttulo"/>
               <w:spacing w:before="120" w:after="120"/>
               <w:rPr>
                 <w:bCs w:val="0"/>
@@ -10494,7 +10679,7 @@
           </w:tcPr>
           <w:p>
             <w:pPr>
-              <w:pStyle w:val="Title"/>
+              <w:pStyle w:val="Ttulo"/>
               <w:spacing w:before="120" w:after="120"/>
               <w:rPr>
                 <w:bCs w:val="0"/>
@@ -10520,7 +10705,7 @@
           </w:tcPr>
           <w:p>
             <w:pPr>
-              <w:pStyle w:val="Title"/>
+              <w:pStyle w:val="Ttulo"/>
               <w:spacing w:before="120" w:after="120"/>
               <w:rPr>
                 <w:bCs w:val="0"/>
@@ -10548,7 +10733,7 @@
           </w:tcPr>
           <w:p>
             <w:pPr>
-              <w:pStyle w:val="Title"/>
+              <w:pStyle w:val="Ttulo"/>
               <w:spacing w:before="120" w:after="120"/>
               <w:rPr>
                 <w:b w:val="0"/>
@@ -10576,7 +10761,7 @@
           </w:tcPr>
           <w:p>
             <w:pPr>
-              <w:pStyle w:val="Title"/>
+              <w:pStyle w:val="Ttulo"/>
               <w:spacing w:before="120" w:after="120"/>
               <w:rPr>
                 <w:bCs w:val="0"/>
@@ -10602,7 +10787,7 @@
           </w:tcPr>
           <w:p>
             <w:pPr>
-              <w:pStyle w:val="Title"/>
+              <w:pStyle w:val="Ttulo"/>
               <w:spacing w:before="120" w:after="120"/>
               <w:rPr>
                 <w:bCs w:val="0"/>
@@ -10628,7 +10813,7 @@
           </w:tcPr>
           <w:p>
             <w:pPr>
-              <w:pStyle w:val="Title"/>
+              <w:pStyle w:val="Ttulo"/>
               <w:spacing w:before="120" w:after="120"/>
               <w:rPr>
                 <w:bCs w:val="0"/>
@@ -10654,7 +10839,7 @@
           </w:tcPr>
           <w:p>
             <w:pPr>
-              <w:pStyle w:val="Title"/>
+              <w:pStyle w:val="Ttulo"/>
               <w:spacing w:before="120" w:after="120"/>
               <w:rPr>
                 <w:bCs w:val="0"/>
@@ -10680,7 +10865,7 @@
           </w:tcPr>
           <w:p>
             <w:pPr>
-              <w:pStyle w:val="Title"/>
+              <w:pStyle w:val="Ttulo"/>
               <w:spacing w:before="120" w:after="120"/>
               <w:rPr>
                 <w:bCs w:val="0"/>
@@ -10697,7 +10882,7 @@
           </w:tcPr>
           <w:p>
             <w:pPr>
-              <w:pStyle w:val="Title"/>
+              <w:pStyle w:val="Ttulo"/>
               <w:spacing w:before="120" w:after="120"/>
               <w:rPr>
                 <w:bCs w:val="0"/>
@@ -10714,7 +10899,7 @@
           </w:tcPr>
           <w:p>
             <w:pPr>
-              <w:pStyle w:val="Title"/>
+              <w:pStyle w:val="Ttulo"/>
               <w:spacing w:before="120" w:after="120"/>
               <w:rPr>
                 <w:bCs w:val="0"/>
@@ -10733,7 +10918,7 @@
           </w:tcPr>
           <w:p>
             <w:pPr>
-              <w:pStyle w:val="Title"/>
+              <w:pStyle w:val="Ttulo"/>
               <w:spacing w:before="120" w:after="120"/>
               <w:rPr>
                 <w:b w:val="0"/>
@@ -10761,7 +10946,7 @@
           </w:tcPr>
           <w:p>
             <w:pPr>
-              <w:pStyle w:val="Title"/>
+              <w:pStyle w:val="Ttulo"/>
               <w:spacing w:before="120" w:after="120"/>
               <w:rPr>
                 <w:bCs w:val="0"/>
@@ -10787,7 +10972,7 @@
           </w:tcPr>
           <w:p>
             <w:pPr>
-              <w:pStyle w:val="Title"/>
+              <w:pStyle w:val="Ttulo"/>
               <w:spacing w:before="120" w:after="120"/>
               <w:rPr>
                 <w:bCs w:val="0"/>
@@ -10813,7 +10998,7 @@
           </w:tcPr>
           <w:p>
             <w:pPr>
-              <w:pStyle w:val="Title"/>
+              <w:pStyle w:val="Ttulo"/>
               <w:spacing w:before="120" w:after="120"/>
               <w:rPr>
                 <w:bCs w:val="0"/>
@@ -10839,7 +11024,7 @@
           </w:tcPr>
           <w:p>
             <w:pPr>
-              <w:pStyle w:val="Title"/>
+              <w:pStyle w:val="Ttulo"/>
               <w:spacing w:before="120" w:after="120"/>
               <w:rPr>
                 <w:bCs w:val="0"/>
@@ -10856,7 +11041,7 @@
           </w:tcPr>
           <w:p>
             <w:pPr>
-              <w:pStyle w:val="Title"/>
+              <w:pStyle w:val="Ttulo"/>
               <w:spacing w:before="120" w:after="120"/>
               <w:rPr>
                 <w:bCs w:val="0"/>
@@ -10873,7 +11058,7 @@
           </w:tcPr>
           <w:p>
             <w:pPr>
-              <w:pStyle w:val="Title"/>
+              <w:pStyle w:val="Ttulo"/>
               <w:spacing w:before="120" w:after="120"/>
               <w:rPr>
                 <w:bCs w:val="0"/>
@@ -10890,7 +11075,7 @@
           </w:tcPr>
           <w:p>
             <w:pPr>
-              <w:pStyle w:val="Title"/>
+              <w:pStyle w:val="Ttulo"/>
               <w:spacing w:before="120" w:after="120"/>
               <w:rPr>
                 <w:bCs w:val="0"/>
@@ -10909,7 +11094,7 @@
           </w:tcPr>
           <w:p>
             <w:pPr>
-              <w:pStyle w:val="Title"/>
+              <w:pStyle w:val="Ttulo"/>
               <w:spacing w:before="120" w:after="120"/>
               <w:rPr>
                 <w:b w:val="0"/>
@@ -10937,7 +11122,7 @@
           </w:tcPr>
           <w:p>
             <w:pPr>
-              <w:pStyle w:val="Title"/>
+              <w:pStyle w:val="Ttulo"/>
               <w:spacing w:before="120" w:after="120"/>
               <w:rPr>
                 <w:bCs w:val="0"/>
@@ -10963,7 +11148,7 @@
           </w:tcPr>
           <w:p>
             <w:pPr>
-              <w:pStyle w:val="Title"/>
+              <w:pStyle w:val="Ttulo"/>
               <w:spacing w:before="120" w:after="120"/>
               <w:rPr>
                 <w:bCs w:val="0"/>
@@ -10989,7 +11174,7 @@
           </w:tcPr>
           <w:p>
             <w:pPr>
-              <w:pStyle w:val="Title"/>
+              <w:pStyle w:val="Ttulo"/>
               <w:spacing w:before="120" w:after="120"/>
               <w:rPr>
                 <w:bCs w:val="0"/>
@@ -11015,7 +11200,7 @@
           </w:tcPr>
           <w:p>
             <w:pPr>
-              <w:pStyle w:val="Title"/>
+              <w:pStyle w:val="Ttulo"/>
               <w:spacing w:before="120" w:after="120"/>
               <w:rPr>
                 <w:bCs w:val="0"/>
@@ -11041,7 +11226,7 @@
           </w:tcPr>
           <w:p>
             <w:pPr>
-              <w:pStyle w:val="Title"/>
+              <w:pStyle w:val="Ttulo"/>
               <w:spacing w:before="120" w:after="120"/>
               <w:rPr>
                 <w:bCs w:val="0"/>
@@ -11058,7 +11243,7 @@
           </w:tcPr>
           <w:p>
             <w:pPr>
-              <w:pStyle w:val="Title"/>
+              <w:pStyle w:val="Ttulo"/>
               <w:spacing w:before="120" w:after="120"/>
               <w:rPr>
                 <w:bCs w:val="0"/>
@@ -11075,7 +11260,7 @@
           </w:tcPr>
           <w:p>
             <w:pPr>
-              <w:pStyle w:val="Title"/>
+              <w:pStyle w:val="Ttulo"/>
               <w:spacing w:before="120" w:after="120"/>
               <w:rPr>
                 <w:bCs w:val="0"/>
@@ -11094,7 +11279,7 @@
           </w:tcPr>
           <w:p>
             <w:pPr>
-              <w:pStyle w:val="Title"/>
+              <w:pStyle w:val="Ttulo"/>
               <w:spacing w:before="120" w:after="120"/>
               <w:rPr>
                 <w:b w:val="0"/>
@@ -11122,7 +11307,7 @@
           </w:tcPr>
           <w:p>
             <w:pPr>
-              <w:pStyle w:val="Title"/>
+              <w:pStyle w:val="Ttulo"/>
               <w:spacing w:before="120" w:after="120"/>
               <w:rPr>
                 <w:bCs w:val="0"/>
@@ -11148,7 +11333,7 @@
           </w:tcPr>
           <w:p>
             <w:pPr>
-              <w:pStyle w:val="Title"/>
+              <w:pStyle w:val="Ttulo"/>
               <w:spacing w:before="120" w:after="120"/>
               <w:rPr>
                 <w:bCs w:val="0"/>
@@ -11174,7 +11359,7 @@
           </w:tcPr>
           <w:p>
             <w:pPr>
-              <w:pStyle w:val="Title"/>
+              <w:pStyle w:val="Ttulo"/>
               <w:spacing w:before="120" w:after="120"/>
               <w:rPr>
                 <w:bCs w:val="0"/>
@@ -11200,7 +11385,7 @@
           </w:tcPr>
           <w:p>
             <w:pPr>
-              <w:pStyle w:val="Title"/>
+              <w:pStyle w:val="Ttulo"/>
               <w:spacing w:before="120" w:after="120"/>
               <w:rPr>
                 <w:bCs w:val="0"/>
@@ -11226,7 +11411,7 @@
           </w:tcPr>
           <w:p>
             <w:pPr>
-              <w:pStyle w:val="Title"/>
+              <w:pStyle w:val="Ttulo"/>
               <w:spacing w:before="120" w:after="120"/>
               <w:rPr>
                 <w:bCs w:val="0"/>
@@ -11252,7 +11437,7 @@
           </w:tcPr>
           <w:p>
             <w:pPr>
-              <w:pStyle w:val="Title"/>
+              <w:pStyle w:val="Ttulo"/>
               <w:spacing w:before="120" w:after="120"/>
               <w:rPr>
                 <w:bCs w:val="0"/>
@@ -11278,7 +11463,7 @@
           </w:tcPr>
           <w:p>
             <w:pPr>
-              <w:pStyle w:val="Title"/>
+              <w:pStyle w:val="Ttulo"/>
               <w:spacing w:before="120" w:after="120"/>
               <w:rPr>
                 <w:bCs w:val="0"/>
@@ -11306,7 +11491,7 @@
           </w:tcPr>
           <w:p>
             <w:pPr>
-              <w:pStyle w:val="Title"/>
+              <w:pStyle w:val="Ttulo"/>
               <w:spacing w:before="120" w:after="120"/>
               <w:rPr>
                 <w:b w:val="0"/>
@@ -11334,7 +11519,7 @@
           </w:tcPr>
           <w:p>
             <w:pPr>
-              <w:pStyle w:val="Title"/>
+              <w:pStyle w:val="Ttulo"/>
               <w:spacing w:before="120" w:after="120"/>
               <w:rPr>
                 <w:bCs w:val="0"/>
@@ -11360,7 +11545,7 @@
           </w:tcPr>
           <w:p>
             <w:pPr>
-              <w:pStyle w:val="Title"/>
+              <w:pStyle w:val="Ttulo"/>
               <w:spacing w:before="120" w:after="120"/>
               <w:rPr>
                 <w:bCs w:val="0"/>
@@ -11386,7 +11571,7 @@
           </w:tcPr>
           <w:p>
             <w:pPr>
-              <w:pStyle w:val="Title"/>
+              <w:pStyle w:val="Ttulo"/>
               <w:spacing w:before="120" w:after="120"/>
               <w:rPr>
                 <w:bCs w:val="0"/>
@@ -11412,7 +11597,7 @@
           </w:tcPr>
           <w:p>
             <w:pPr>
-              <w:pStyle w:val="Title"/>
+              <w:pStyle w:val="Ttulo"/>
               <w:spacing w:before="120" w:after="120"/>
               <w:rPr>
                 <w:bCs w:val="0"/>
@@ -11438,7 +11623,7 @@
           </w:tcPr>
           <w:p>
             <w:pPr>
-              <w:pStyle w:val="Title"/>
+              <w:pStyle w:val="Ttulo"/>
               <w:spacing w:before="120" w:after="120"/>
               <w:rPr>
                 <w:bCs w:val="0"/>
@@ -11464,7 +11649,7 @@
           </w:tcPr>
           <w:p>
             <w:pPr>
-              <w:pStyle w:val="Title"/>
+              <w:pStyle w:val="Ttulo"/>
               <w:spacing w:before="120" w:after="120"/>
               <w:rPr>
                 <w:bCs w:val="0"/>
@@ -11490,7 +11675,7 @@
           </w:tcPr>
           <w:p>
             <w:pPr>
-              <w:pStyle w:val="Title"/>
+              <w:pStyle w:val="Ttulo"/>
               <w:spacing w:before="120" w:after="120"/>
               <w:rPr>
                 <w:bCs w:val="0"/>
@@ -11518,7 +11703,7 @@
           </w:tcPr>
           <w:p>
             <w:pPr>
-              <w:pStyle w:val="Title"/>
+              <w:pStyle w:val="Ttulo"/>
               <w:spacing w:before="120" w:after="120"/>
               <w:rPr>
                 <w:b w:val="0"/>
@@ -11546,7 +11731,7 @@
           </w:tcPr>
           <w:p>
             <w:pPr>
-              <w:pStyle w:val="Title"/>
+              <w:pStyle w:val="Ttulo"/>
               <w:spacing w:before="120" w:after="120"/>
               <w:rPr>
                 <w:bCs w:val="0"/>
@@ -11572,7 +11757,7 @@
           </w:tcPr>
           <w:p>
             <w:pPr>
-              <w:pStyle w:val="Title"/>
+              <w:pStyle w:val="Ttulo"/>
               <w:spacing w:before="120" w:after="120"/>
               <w:rPr>
                 <w:bCs w:val="0"/>
@@ -11598,7 +11783,7 @@
           </w:tcPr>
           <w:p>
             <w:pPr>
-              <w:pStyle w:val="Title"/>
+              <w:pStyle w:val="Ttulo"/>
               <w:spacing w:before="120" w:after="120"/>
               <w:rPr>
                 <w:bCs w:val="0"/>
@@ -11624,7 +11809,7 @@
           </w:tcPr>
           <w:p>
             <w:pPr>
-              <w:pStyle w:val="Title"/>
+              <w:pStyle w:val="Ttulo"/>
               <w:spacing w:before="120" w:after="120"/>
               <w:rPr>
                 <w:bCs w:val="0"/>
@@ -11650,7 +11835,7 @@
           </w:tcPr>
           <w:p>
             <w:pPr>
-              <w:pStyle w:val="Title"/>
+              <w:pStyle w:val="Ttulo"/>
               <w:spacing w:before="120" w:after="120"/>
               <w:rPr>
                 <w:bCs w:val="0"/>
@@ -11676,7 +11861,7 @@
           </w:tcPr>
           <w:p>
             <w:pPr>
-              <w:pStyle w:val="Title"/>
+              <w:pStyle w:val="Ttulo"/>
               <w:spacing w:before="120" w:after="120"/>
               <w:rPr>
                 <w:bCs w:val="0"/>
@@ -11702,7 +11887,7 @@
           </w:tcPr>
           <w:p>
             <w:pPr>
-              <w:pStyle w:val="Title"/>
+              <w:pStyle w:val="Ttulo"/>
               <w:spacing w:before="120" w:after="120"/>
               <w:rPr>
                 <w:bCs w:val="0"/>
@@ -11730,7 +11915,7 @@
           </w:tcPr>
           <w:p>
             <w:pPr>
-              <w:pStyle w:val="Title"/>
+              <w:pStyle w:val="Ttulo"/>
               <w:spacing w:before="120" w:after="120"/>
               <w:rPr>
                 <w:b w:val="0"/>
@@ -11758,7 +11943,7 @@
           </w:tcPr>
           <w:p>
             <w:pPr>
-              <w:pStyle w:val="Title"/>
+              <w:pStyle w:val="Ttulo"/>
               <w:spacing w:before="120" w:after="120"/>
               <w:rPr>
                 <w:bCs w:val="0"/>
@@ -11784,7 +11969,7 @@
           </w:tcPr>
           <w:p>
             <w:pPr>
-              <w:pStyle w:val="Title"/>
+              <w:pStyle w:val="Ttulo"/>
               <w:spacing w:before="120" w:after="120"/>
               <w:rPr>
                 <w:bCs w:val="0"/>
@@ -11810,7 +11995,7 @@
           </w:tcPr>
           <w:p>
             <w:pPr>
-              <w:pStyle w:val="Title"/>
+              <w:pStyle w:val="Ttulo"/>
               <w:spacing w:before="120" w:after="120"/>
               <w:rPr>
                 <w:bCs w:val="0"/>
@@ -11836,7 +12021,7 @@
           </w:tcPr>
           <w:p>
             <w:pPr>
-              <w:pStyle w:val="Title"/>
+              <w:pStyle w:val="Ttulo"/>
               <w:spacing w:before="120" w:after="120"/>
               <w:rPr>
                 <w:bCs w:val="0"/>
@@ -11862,7 +12047,7 @@
           </w:tcPr>
           <w:p>
             <w:pPr>
-              <w:pStyle w:val="Title"/>
+              <w:pStyle w:val="Ttulo"/>
               <w:spacing w:before="120" w:after="120"/>
               <w:rPr>
                 <w:bCs w:val="0"/>
@@ -11888,7 +12073,7 @@
           </w:tcPr>
           <w:p>
             <w:pPr>
-              <w:pStyle w:val="Title"/>
+              <w:pStyle w:val="Ttulo"/>
               <w:spacing w:before="120" w:after="120"/>
               <w:rPr>
                 <w:bCs w:val="0"/>
@@ -11914,7 +12099,7 @@
           </w:tcPr>
           <w:p>
             <w:pPr>
-              <w:pStyle w:val="Title"/>
+              <w:pStyle w:val="Ttulo"/>
               <w:spacing w:before="120" w:after="120"/>
               <w:rPr>
                 <w:bCs w:val="0"/>
@@ -11938,7 +12123,7 @@
     </w:tbl>
     <w:p>
       <w:pPr>
-        <w:pStyle w:val="Title"/>
+        <w:pStyle w:val="Ttulo"/>
         <w:jc w:val="left"/>
         <w:rPr>
           <w:i w:val="0"/>
@@ -11946,33 +12131,15 @@
           <w:szCs w:val="22"/>
         </w:rPr>
       </w:pPr>
-      <w:r>
-        <w:rPr>
-          <w:i w:val="0"/>
-          <w:sz w:val="22"/>
-          <w:szCs w:val="22"/>
-        </w:rPr>
-        <w:t xml:space="preserve"> </w:t>
-      </w:r>
-    </w:p>
-    <w:p>
-      <w:pPr>
-        <w:jc w:val="both"/>
-        <w:rPr>
-          <w:rFonts w:ascii="Arial" w:hAnsi="Arial" w:cs="Arial"/>
-          <w:i/>
-          <w:sz w:val="22"/>
-          <w:szCs w:val="22"/>
-        </w:rPr>
-      </w:pPr>
     </w:p>
     <w:sectPr>
       <w:headerReference w:type="default" r:id="rId12"/>
       <w:footerReference w:type="default" r:id="rId13"/>
       <w:type w:val="continuous"/>
-      <w:pgSz w:w="12240" w:h="15840"/>
+      <w:pgSz w:w="11907" w:h="16839" w:code="9"/>
       <w:pgMar w:top="1702" w:right="1701" w:bottom="1417" w:left="1701" w:header="720" w:footer="720" w:gutter="0"/>
       <w:cols w:space="720"/>
+      <w:docGrid w:linePitch="272"/>
     </w:sectPr>
   </w:body>
 </w:document>
@@ -12001,7 +12168,7 @@
 <w:ftr xmlns:ve="http://schemas.openxmlformats.org/markup-compatibility/2006" xmlns:o="urn:schemas-microsoft-com:office:office" xmlns:r="http://schemas.openxmlformats.org/officeDocument/2006/relationships" xmlns:m="http://schemas.openxmlformats.org/officeDocument/2006/math" xmlns:v="urn:schemas-microsoft-com:vml" xmlns:wp="http://schemas.openxmlformats.org/drawingml/2006/wordprocessingDrawing" xmlns:w10="urn:schemas-microsoft-com:office:word" xmlns:w="http://schemas.openxmlformats.org/wordprocessingml/2006/main" xmlns:wne="http://schemas.microsoft.com/office/word/2006/wordml">
   <w:p>
     <w:pPr>
-      <w:pStyle w:val="Footer"/>
+      <w:pStyle w:val="Piedepgina"/>
       <w:jc w:val="center"/>
     </w:pPr>
     <w:r>
@@ -12033,7 +12200,7 @@
         <w:noProof/>
         <w:snapToGrid w:val="0"/>
       </w:rPr>
-      <w:t>1</w:t>
+      <w:t>10</w:t>
     </w:r>
     <w:r>
       <w:rPr>
@@ -12070,7 +12237,7 @@
         <w:noProof/>
         <w:snapToGrid w:val="0"/>
       </w:rPr>
-      <w:t>11</w:t>
+      <w:t>10</w:t>
     </w:r>
     <w:r>
       <w:rPr>
@@ -12167,10 +12334,10 @@
                 <v:path o:extrusionok="f" gradientshapeok="t" o:connecttype="rect"/>
                 <o:lock v:ext="edit" aspectratio="t"/>
               </v:shapetype>
-              <v:shape id="_x0000_s2049" type="#_x0000_t75" style="position:absolute;left:0;text-align:left;margin-left:0;margin-top:17.45pt;width:81pt;height:16.35pt;z-index:251660288;visibility:visible;mso-wrap-edited:f">
+              <v:shape id="_x0000_s2049" type="#_x0000_t75" style="position:absolute;left:0;text-align:left;margin-left:0;margin-top:17.45pt;width:81pt;height:16.35pt;z-index:1;visibility:visible;mso-wrap-edited:f">
                 <v:imagedata r:id="rId1" o:title="" cropright="11546f"/>
               </v:shape>
-              <o:OLEObject Type="Embed" ProgID="Word.Picture.8" ShapeID="_x0000_s2049" DrawAspect="Content" ObjectID="_1365431976" r:id="rId2"/>
+              <o:OLEObject Type="Embed" ProgID="Word.Picture.8" ShapeID="_x0000_s2049" DrawAspect="Content" ObjectID="_1371738271" r:id="rId2"/>
             </w:pict>
           </w:r>
         </w:p>
@@ -12378,7 +12545,7 @@
   </w:tbl>
   <w:p>
     <w:pPr>
-      <w:pStyle w:val="Header"/>
+      <w:pStyle w:val="Encabezado"/>
     </w:pPr>
   </w:p>
 </w:hdr>
@@ -12393,6 +12560,7 @@
     <w:lvl w:ilvl="0">
       <w:start w:val="1"/>
       <w:numFmt w:val="bullet"/>
+      <w:pStyle w:val="Listaconvietas2"/>
       <w:lvlText w:val=""/>
       <w:lvlJc w:val="left"/>
       <w:pPr>
@@ -14743,9 +14911,7 @@
     <w:rPrDefault>
       <w:rPr>
         <w:rFonts w:ascii="Times New Roman" w:eastAsia="Times New Roman" w:hAnsi="Times New Roman" w:cs="Times New Roman"/>
-        <w:sz w:val="22"/>
-        <w:szCs w:val="22"/>
-        <w:lang w:val="en-US" w:eastAsia="en-US" w:bidi="ar-SA"/>
+        <w:lang w:val="es-AR" w:eastAsia="es-AR" w:bidi="ar-SA"/>
       </w:rPr>
     </w:rPrDefault>
     <w:pPrDefault/>
@@ -15022,16 +15188,14 @@
     <w:qFormat/>
     <w:rsid w:val="001D7738"/>
     <w:rPr>
-      <w:sz w:val="20"/>
-      <w:szCs w:val="20"/>
       <w:lang w:val="es-ES" w:eastAsia="es-ES"/>
     </w:rPr>
   </w:style>
-  <w:style w:type="paragraph" w:styleId="Heading1">
+  <w:style w:type="paragraph" w:styleId="Ttulo1">
     <w:name w:val="heading 1"/>
     <w:basedOn w:val="Normal"/>
     <w:next w:val="Normal"/>
-    <w:link w:val="Heading1Char"/>
+    <w:link w:val="Ttulo1Car"/>
     <w:uiPriority w:val="99"/>
     <w:qFormat/>
     <w:rsid w:val="00F96EB2"/>
@@ -15044,11 +15208,11 @@
       <w:sz w:val="28"/>
     </w:rPr>
   </w:style>
-  <w:style w:type="paragraph" w:styleId="Heading2">
+  <w:style w:type="paragraph" w:styleId="Ttulo2">
     <w:name w:val="heading 2"/>
     <w:basedOn w:val="Normal"/>
     <w:next w:val="Normal"/>
-    <w:link w:val="Heading2Char"/>
+    <w:link w:val="Ttulo2Car"/>
     <w:uiPriority w:val="99"/>
     <w:qFormat/>
     <w:rsid w:val="00F96EB2"/>
@@ -15065,11 +15229,11 @@
       <w:sz w:val="22"/>
     </w:rPr>
   </w:style>
-  <w:style w:type="paragraph" w:styleId="Heading3">
+  <w:style w:type="paragraph" w:styleId="Ttulo3">
     <w:name w:val="heading 3"/>
     <w:basedOn w:val="Normal"/>
     <w:next w:val="Normal"/>
-    <w:link w:val="Heading3Char"/>
+    <w:link w:val="Ttulo3Car"/>
     <w:uiPriority w:val="99"/>
     <w:qFormat/>
     <w:rsid w:val="00F96EB2"/>
@@ -15086,11 +15250,11 @@
       <w:szCs w:val="26"/>
     </w:rPr>
   </w:style>
-  <w:style w:type="paragraph" w:styleId="Heading4">
+  <w:style w:type="paragraph" w:styleId="Ttulo4">
     <w:name w:val="heading 4"/>
     <w:basedOn w:val="Normal"/>
     <w:next w:val="Normal"/>
-    <w:link w:val="Heading4Char"/>
+    <w:link w:val="Ttulo4Car"/>
     <w:uiPriority w:val="99"/>
     <w:qFormat/>
     <w:rsid w:val="00F96EB2"/>
@@ -15105,11 +15269,11 @@
       <w:bCs/>
     </w:rPr>
   </w:style>
-  <w:style w:type="paragraph" w:styleId="Heading5">
+  <w:style w:type="paragraph" w:styleId="Ttulo5">
     <w:name w:val="heading 5"/>
     <w:basedOn w:val="Normal"/>
     <w:next w:val="Normal"/>
-    <w:link w:val="Heading5Char"/>
+    <w:link w:val="Ttulo5Car"/>
     <w:uiPriority w:val="99"/>
     <w:qFormat/>
     <w:rsid w:val="00F96EB2"/>
@@ -15123,11 +15287,11 @@
       <w:u w:val="single"/>
     </w:rPr>
   </w:style>
-  <w:style w:type="paragraph" w:styleId="Heading6">
+  <w:style w:type="paragraph" w:styleId="Ttulo6">
     <w:name w:val="heading 6"/>
     <w:basedOn w:val="Normal"/>
     <w:next w:val="Normal"/>
-    <w:link w:val="Heading6Char"/>
+    <w:link w:val="Ttulo6Car"/>
     <w:uiPriority w:val="99"/>
     <w:qFormat/>
     <w:rsid w:val="00F96EB2"/>
@@ -15141,11 +15305,11 @@
       <w:bCs/>
     </w:rPr>
   </w:style>
-  <w:style w:type="paragraph" w:styleId="Heading7">
+  <w:style w:type="paragraph" w:styleId="Ttulo7">
     <w:name w:val="heading 7"/>
     <w:basedOn w:val="Normal"/>
     <w:next w:val="Normal"/>
-    <w:link w:val="Heading7Char"/>
+    <w:link w:val="Ttulo7Car"/>
     <w:uiPriority w:val="99"/>
     <w:qFormat/>
     <w:rsid w:val="00F96EB2"/>
@@ -15161,11 +15325,11 @@
       <w:sz w:val="28"/>
     </w:rPr>
   </w:style>
-  <w:style w:type="paragraph" w:styleId="Heading8">
+  <w:style w:type="paragraph" w:styleId="Ttulo8">
     <w:name w:val="heading 8"/>
     <w:basedOn w:val="Normal"/>
     <w:next w:val="Normal"/>
-    <w:link w:val="Heading8Char"/>
+    <w:link w:val="Ttulo8Car"/>
     <w:uiPriority w:val="99"/>
     <w:qFormat/>
     <w:rsid w:val="00F96EB2"/>
@@ -15184,11 +15348,11 @@
       <w:sz w:val="22"/>
     </w:rPr>
   </w:style>
-  <w:style w:type="paragraph" w:styleId="Heading9">
+  <w:style w:type="paragraph" w:styleId="Ttulo9">
     <w:name w:val="heading 9"/>
     <w:basedOn w:val="Normal"/>
     <w:next w:val="Normal"/>
-    <w:link w:val="Heading9Char"/>
+    <w:link w:val="Ttulo9Car"/>
     <w:uiPriority w:val="99"/>
     <w:qFormat/>
     <w:rsid w:val="00A4243A"/>
@@ -15205,12 +15369,13 @@
       <w:lang w:eastAsia="en-US"/>
     </w:rPr>
   </w:style>
-  <w:style w:type="character" w:default="1" w:styleId="DefaultParagraphFont">
+  <w:style w:type="character" w:default="1" w:styleId="Fuentedeprrafopredeter">
     <w:name w:val="Default Paragraph Font"/>
-    <w:uiPriority w:val="99"/>
+    <w:uiPriority w:val="1"/>
     <w:semiHidden/>
+    <w:unhideWhenUsed/>
   </w:style>
-  <w:style w:type="table" w:default="1" w:styleId="TableNormal">
+  <w:style w:type="table" w:default="1" w:styleId="Tablanormal">
     <w:name w:val="Normal Table"/>
     <w:uiPriority w:val="99"/>
     <w:semiHidden/>
@@ -15226,16 +15391,16 @@
       </w:tblCellMar>
     </w:tblPr>
   </w:style>
-  <w:style w:type="numbering" w:default="1" w:styleId="NoList">
+  <w:style w:type="numbering" w:default="1" w:styleId="Sinlista">
     <w:name w:val="No List"/>
     <w:uiPriority w:val="99"/>
     <w:semiHidden/>
     <w:unhideWhenUsed/>
   </w:style>
-  <w:style w:type="character" w:customStyle="1" w:styleId="Heading1Char">
-    <w:name w:val="Heading 1 Char"/>
-    <w:basedOn w:val="DefaultParagraphFont"/>
-    <w:link w:val="Heading1"/>
+  <w:style w:type="character" w:customStyle="1" w:styleId="Ttulo1Car">
+    <w:name w:val="Título 1 Car"/>
+    <w:basedOn w:val="Fuentedeprrafopredeter"/>
+    <w:link w:val="Ttulo1"/>
     <w:uiPriority w:val="99"/>
     <w:locked/>
     <w:rsid w:val="00E41C03"/>
@@ -15249,10 +15414,10 @@
       <w:lang w:val="es-ES" w:eastAsia="es-ES"/>
     </w:rPr>
   </w:style>
-  <w:style w:type="character" w:customStyle="1" w:styleId="Heading2Char">
-    <w:name w:val="Heading 2 Char"/>
-    <w:basedOn w:val="DefaultParagraphFont"/>
-    <w:link w:val="Heading2"/>
+  <w:style w:type="character" w:customStyle="1" w:styleId="Ttulo2Car">
+    <w:name w:val="Título 2 Car"/>
+    <w:basedOn w:val="Fuentedeprrafopredeter"/>
+    <w:link w:val="Ttulo2"/>
     <w:uiPriority w:val="99"/>
     <w:semiHidden/>
     <w:locked/>
@@ -15268,10 +15433,10 @@
       <w:lang w:val="es-ES" w:eastAsia="es-ES"/>
     </w:rPr>
   </w:style>
-  <w:style w:type="character" w:customStyle="1" w:styleId="Heading3Char">
-    <w:name w:val="Heading 3 Char"/>
-    <w:basedOn w:val="DefaultParagraphFont"/>
-    <w:link w:val="Heading3"/>
+  <w:style w:type="character" w:customStyle="1" w:styleId="Ttulo3Car">
+    <w:name w:val="Título 3 Car"/>
+    <w:basedOn w:val="Fuentedeprrafopredeter"/>
+    <w:link w:val="Ttulo3"/>
     <w:uiPriority w:val="99"/>
     <w:locked/>
     <w:rsid w:val="00F96EB2"/>
@@ -15284,10 +15449,10 @@
       <w:lang w:val="es-ES" w:eastAsia="es-ES" w:bidi="ar-SA"/>
     </w:rPr>
   </w:style>
-  <w:style w:type="character" w:customStyle="1" w:styleId="Heading4Char">
-    <w:name w:val="Heading 4 Char"/>
-    <w:basedOn w:val="DefaultParagraphFont"/>
-    <w:link w:val="Heading4"/>
+  <w:style w:type="character" w:customStyle="1" w:styleId="Ttulo4Car">
+    <w:name w:val="Título 4 Car"/>
+    <w:basedOn w:val="Fuentedeprrafopredeter"/>
+    <w:link w:val="Ttulo4"/>
     <w:uiPriority w:val="99"/>
     <w:semiHidden/>
     <w:locked/>
@@ -15301,10 +15466,10 @@
       <w:lang w:val="es-ES" w:eastAsia="es-ES"/>
     </w:rPr>
   </w:style>
-  <w:style w:type="character" w:customStyle="1" w:styleId="Heading5Char">
-    <w:name w:val="Heading 5 Char"/>
-    <w:basedOn w:val="DefaultParagraphFont"/>
-    <w:link w:val="Heading5"/>
+  <w:style w:type="character" w:customStyle="1" w:styleId="Ttulo5Car">
+    <w:name w:val="Título 5 Car"/>
+    <w:basedOn w:val="Fuentedeprrafopredeter"/>
+    <w:link w:val="Ttulo5"/>
     <w:uiPriority w:val="99"/>
     <w:semiHidden/>
     <w:locked/>
@@ -15320,10 +15485,10 @@
       <w:lang w:val="es-ES" w:eastAsia="es-ES"/>
     </w:rPr>
   </w:style>
-  <w:style w:type="character" w:customStyle="1" w:styleId="Heading6Char">
-    <w:name w:val="Heading 6 Char"/>
-    <w:basedOn w:val="DefaultParagraphFont"/>
-    <w:link w:val="Heading6"/>
+  <w:style w:type="character" w:customStyle="1" w:styleId="Ttulo6Car">
+    <w:name w:val="Título 6 Car"/>
+    <w:basedOn w:val="Fuentedeprrafopredeter"/>
+    <w:link w:val="Ttulo6"/>
     <w:uiPriority w:val="99"/>
     <w:semiHidden/>
     <w:locked/>
@@ -15335,10 +15500,10 @@
       <w:lang w:val="es-ES" w:eastAsia="es-ES"/>
     </w:rPr>
   </w:style>
-  <w:style w:type="character" w:customStyle="1" w:styleId="Heading7Char">
-    <w:name w:val="Heading 7 Char"/>
-    <w:basedOn w:val="DefaultParagraphFont"/>
-    <w:link w:val="Heading7"/>
+  <w:style w:type="character" w:customStyle="1" w:styleId="Ttulo7Car">
+    <w:name w:val="Título 7 Car"/>
+    <w:basedOn w:val="Fuentedeprrafopredeter"/>
+    <w:link w:val="Ttulo7"/>
     <w:uiPriority w:val="99"/>
     <w:semiHidden/>
     <w:locked/>
@@ -15350,10 +15515,10 @@
       <w:lang w:val="es-ES" w:eastAsia="es-ES"/>
     </w:rPr>
   </w:style>
-  <w:style w:type="character" w:customStyle="1" w:styleId="Heading8Char">
-    <w:name w:val="Heading 8 Char"/>
-    <w:basedOn w:val="DefaultParagraphFont"/>
-    <w:link w:val="Heading8"/>
+  <w:style w:type="character" w:customStyle="1" w:styleId="Ttulo8Car">
+    <w:name w:val="Título 8 Car"/>
+    <w:basedOn w:val="Fuentedeprrafopredeter"/>
+    <w:link w:val="Ttulo8"/>
     <w:uiPriority w:val="99"/>
     <w:semiHidden/>
     <w:locked/>
@@ -15367,10 +15532,10 @@
       <w:lang w:val="es-ES" w:eastAsia="es-ES"/>
     </w:rPr>
   </w:style>
-  <w:style w:type="character" w:customStyle="1" w:styleId="Heading9Char">
-    <w:name w:val="Heading 9 Char"/>
-    <w:basedOn w:val="DefaultParagraphFont"/>
-    <w:link w:val="Heading9"/>
+  <w:style w:type="character" w:customStyle="1" w:styleId="Ttulo9Car">
+    <w:name w:val="Título 9 Car"/>
+    <w:basedOn w:val="Fuentedeprrafopredeter"/>
+    <w:link w:val="Ttulo9"/>
     <w:uiPriority w:val="99"/>
     <w:semiHidden/>
     <w:locked/>
@@ -15380,10 +15545,10 @@
       <w:lang w:val="es-ES" w:eastAsia="es-ES"/>
     </w:rPr>
   </w:style>
-  <w:style w:type="paragraph" w:styleId="BodyText">
+  <w:style w:type="paragraph" w:styleId="Textoindependiente">
     <w:name w:val="Body Text"/>
     <w:basedOn w:val="Normal"/>
-    <w:link w:val="BodyTextChar"/>
+    <w:link w:val="TextoindependienteCar"/>
     <w:uiPriority w:val="99"/>
     <w:rsid w:val="00F96EB2"/>
     <w:pPr>
@@ -15393,10 +15558,10 @@
       <w:rFonts w:ascii="Arial" w:hAnsi="Arial" w:cs="Arial"/>
     </w:rPr>
   </w:style>
-  <w:style w:type="character" w:customStyle="1" w:styleId="BodyTextChar">
-    <w:name w:val="Body Text Char"/>
-    <w:basedOn w:val="DefaultParagraphFont"/>
-    <w:link w:val="BodyText"/>
+  <w:style w:type="character" w:customStyle="1" w:styleId="TextoindependienteCar">
+    <w:name w:val="Texto independiente Car"/>
+    <w:basedOn w:val="Fuentedeprrafopredeter"/>
+    <w:link w:val="Textoindependiente"/>
     <w:uiPriority w:val="99"/>
     <w:semiHidden/>
     <w:locked/>
@@ -15408,7 +15573,7 @@
       <w:lang w:val="es-ES" w:eastAsia="es-ES"/>
     </w:rPr>
   </w:style>
-  <w:style w:type="paragraph" w:styleId="ListBullet2">
+  <w:style w:type="paragraph" w:styleId="Listaconvietas2">
     <w:name w:val="List Bullet 2"/>
     <w:basedOn w:val="Normal"/>
     <w:autoRedefine/>
@@ -15420,7 +15585,7 @@
       </w:numPr>
     </w:pPr>
   </w:style>
-  <w:style w:type="paragraph" w:styleId="TOC1">
+  <w:style w:type="paragraph" w:styleId="TDC1">
     <w:name w:val="toc 1"/>
     <w:basedOn w:val="Normal"/>
     <w:next w:val="Normal"/>
@@ -15432,7 +15597,7 @@
       <w:lang w:val="es-MX"/>
     </w:rPr>
   </w:style>
-  <w:style w:type="paragraph" w:styleId="TOC2">
+  <w:style w:type="paragraph" w:styleId="TDC2">
     <w:name w:val="toc 2"/>
     <w:basedOn w:val="Normal"/>
     <w:next w:val="Normal"/>
@@ -15444,7 +15609,7 @@
       <w:ind w:left="200"/>
     </w:pPr>
   </w:style>
-  <w:style w:type="paragraph" w:styleId="TOC3">
+  <w:style w:type="paragraph" w:styleId="TDC3">
     <w:name w:val="toc 3"/>
     <w:basedOn w:val="Normal"/>
     <w:next w:val="Normal"/>
@@ -15456,7 +15621,7 @@
       <w:ind w:left="400"/>
     </w:pPr>
   </w:style>
-  <w:style w:type="paragraph" w:styleId="TOC4">
+  <w:style w:type="paragraph" w:styleId="TDC4">
     <w:name w:val="toc 4"/>
     <w:basedOn w:val="Normal"/>
     <w:next w:val="Normal"/>
@@ -15468,7 +15633,7 @@
       <w:ind w:left="600"/>
     </w:pPr>
   </w:style>
-  <w:style w:type="paragraph" w:styleId="TOC5">
+  <w:style w:type="paragraph" w:styleId="TDC5">
     <w:name w:val="toc 5"/>
     <w:basedOn w:val="Normal"/>
     <w:next w:val="Normal"/>
@@ -15480,7 +15645,7 @@
       <w:ind w:left="800"/>
     </w:pPr>
   </w:style>
-  <w:style w:type="paragraph" w:styleId="TOC6">
+  <w:style w:type="paragraph" w:styleId="TDC6">
     <w:name w:val="toc 6"/>
     <w:basedOn w:val="Normal"/>
     <w:next w:val="Normal"/>
@@ -15492,7 +15657,7 @@
       <w:ind w:left="1000"/>
     </w:pPr>
   </w:style>
-  <w:style w:type="paragraph" w:styleId="TOC7">
+  <w:style w:type="paragraph" w:styleId="TDC7">
     <w:name w:val="toc 7"/>
     <w:basedOn w:val="Normal"/>
     <w:next w:val="Normal"/>
@@ -15504,7 +15669,7 @@
       <w:ind w:left="1200"/>
     </w:pPr>
   </w:style>
-  <w:style w:type="paragraph" w:styleId="TOC8">
+  <w:style w:type="paragraph" w:styleId="TDC8">
     <w:name w:val="toc 8"/>
     <w:basedOn w:val="Normal"/>
     <w:next w:val="Normal"/>
@@ -15516,7 +15681,7 @@
       <w:ind w:left="1400"/>
     </w:pPr>
   </w:style>
-  <w:style w:type="paragraph" w:styleId="TOC9">
+  <w:style w:type="paragraph" w:styleId="TDC9">
     <w:name w:val="toc 9"/>
     <w:basedOn w:val="Normal"/>
     <w:next w:val="Normal"/>
@@ -15528,10 +15693,10 @@
       <w:ind w:left="1600"/>
     </w:pPr>
   </w:style>
-  <w:style w:type="paragraph" w:styleId="Title">
+  <w:style w:type="paragraph" w:styleId="Ttulo">
     <w:name w:val="Title"/>
     <w:basedOn w:val="Normal"/>
-    <w:link w:val="TitleChar"/>
+    <w:link w:val="TtuloCar"/>
     <w:uiPriority w:val="99"/>
     <w:qFormat/>
     <w:rsid w:val="00F96EB2"/>
@@ -15547,10 +15712,10 @@
       <w:sz w:val="24"/>
     </w:rPr>
   </w:style>
-  <w:style w:type="character" w:customStyle="1" w:styleId="TitleChar">
-    <w:name w:val="Title Char"/>
-    <w:basedOn w:val="DefaultParagraphFont"/>
-    <w:link w:val="Title"/>
+  <w:style w:type="character" w:customStyle="1" w:styleId="TtuloCar">
+    <w:name w:val="Título Car"/>
+    <w:basedOn w:val="Fuentedeprrafopredeter"/>
+    <w:link w:val="Ttulo"/>
     <w:uiPriority w:val="99"/>
     <w:locked/>
     <w:rsid w:val="00E41C03"/>
@@ -15564,10 +15729,10 @@
       <w:lang w:val="es-ES" w:eastAsia="es-ES"/>
     </w:rPr>
   </w:style>
-  <w:style w:type="paragraph" w:styleId="Header">
+  <w:style w:type="paragraph" w:styleId="Encabezado">
     <w:name w:val="header"/>
     <w:basedOn w:val="Normal"/>
-    <w:link w:val="HeaderChar"/>
+    <w:link w:val="EncabezadoCar"/>
     <w:uiPriority w:val="99"/>
     <w:rsid w:val="00F96EB2"/>
     <w:pPr>
@@ -15577,10 +15742,10 @@
       </w:tabs>
     </w:pPr>
   </w:style>
-  <w:style w:type="character" w:customStyle="1" w:styleId="HeaderChar">
-    <w:name w:val="Header Char"/>
-    <w:basedOn w:val="DefaultParagraphFont"/>
-    <w:link w:val="Header"/>
+  <w:style w:type="character" w:customStyle="1" w:styleId="EncabezadoCar">
+    <w:name w:val="Encabezado Car"/>
+    <w:basedOn w:val="Fuentedeprrafopredeter"/>
+    <w:link w:val="Encabezado"/>
     <w:uiPriority w:val="99"/>
     <w:semiHidden/>
     <w:locked/>
@@ -15592,10 +15757,10 @@
       <w:lang w:val="es-ES" w:eastAsia="es-ES"/>
     </w:rPr>
   </w:style>
-  <w:style w:type="paragraph" w:styleId="Footer">
+  <w:style w:type="paragraph" w:styleId="Piedepgina">
     <w:name w:val="footer"/>
     <w:basedOn w:val="Normal"/>
-    <w:link w:val="FooterChar"/>
+    <w:link w:val="PiedepginaCar"/>
     <w:uiPriority w:val="99"/>
     <w:rsid w:val="00F96EB2"/>
     <w:pPr>
@@ -15605,10 +15770,10 @@
       </w:tabs>
     </w:pPr>
   </w:style>
-  <w:style w:type="character" w:customStyle="1" w:styleId="FooterChar">
-    <w:name w:val="Footer Char"/>
-    <w:basedOn w:val="DefaultParagraphFont"/>
-    <w:link w:val="Footer"/>
+  <w:style w:type="character" w:customStyle="1" w:styleId="PiedepginaCar">
+    <w:name w:val="Pie de página Car"/>
+    <w:basedOn w:val="Fuentedeprrafopredeter"/>
+    <w:link w:val="Piedepgina"/>
     <w:uiPriority w:val="99"/>
     <w:semiHidden/>
     <w:locked/>
@@ -15620,27 +15785,27 @@
       <w:lang w:val="es-ES" w:eastAsia="es-ES"/>
     </w:rPr>
   </w:style>
-  <w:style w:type="character" w:styleId="PageNumber">
+  <w:style w:type="character" w:styleId="Nmerodepgina">
     <w:name w:val="page number"/>
-    <w:basedOn w:val="DefaultParagraphFont"/>
+    <w:basedOn w:val="Fuentedeprrafopredeter"/>
     <w:uiPriority w:val="99"/>
     <w:rsid w:val="00F96EB2"/>
     <w:rPr>
       <w:rFonts w:cs="Times New Roman"/>
     </w:rPr>
   </w:style>
-  <w:style w:type="paragraph" w:styleId="Salutation">
+  <w:style w:type="paragraph" w:styleId="Saludo">
     <w:name w:val="Salutation"/>
     <w:basedOn w:val="Normal"/>
     <w:next w:val="Normal"/>
-    <w:link w:val="SalutationChar"/>
+    <w:link w:val="SaludoCar"/>
     <w:uiPriority w:val="99"/>
     <w:rsid w:val="00F96EB2"/>
   </w:style>
-  <w:style w:type="character" w:customStyle="1" w:styleId="SalutationChar">
-    <w:name w:val="Salutation Char"/>
-    <w:basedOn w:val="DefaultParagraphFont"/>
-    <w:link w:val="Salutation"/>
+  <w:style w:type="character" w:customStyle="1" w:styleId="SaludoCar">
+    <w:name w:val="Saludo Car"/>
+    <w:basedOn w:val="Fuentedeprrafopredeter"/>
+    <w:link w:val="Saludo"/>
     <w:uiPriority w:val="99"/>
     <w:semiHidden/>
     <w:locked/>
@@ -15652,9 +15817,9 @@
       <w:lang w:val="es-ES" w:eastAsia="es-ES"/>
     </w:rPr>
   </w:style>
-  <w:style w:type="character" w:styleId="Hyperlink">
+  <w:style w:type="character" w:styleId="Hipervnculo">
     <w:name w:val="Hyperlink"/>
-    <w:basedOn w:val="DefaultParagraphFont"/>
+    <w:basedOn w:val="Fuentedeprrafopredeter"/>
     <w:uiPriority w:val="99"/>
     <w:rsid w:val="00F96EB2"/>
     <w:rPr>
@@ -15663,9 +15828,9 @@
       <w:u w:val="single"/>
     </w:rPr>
   </w:style>
-  <w:style w:type="character" w:styleId="FollowedHyperlink">
+  <w:style w:type="character" w:styleId="Hipervnculovisitado">
     <w:name w:val="FollowedHyperlink"/>
-    <w:basedOn w:val="DefaultParagraphFont"/>
+    <w:basedOn w:val="Fuentedeprrafopredeter"/>
     <w:uiPriority w:val="99"/>
     <w:rsid w:val="00F96EB2"/>
     <w:rPr>
@@ -16404,10 +16569,10 @@
       <w:szCs w:val="24"/>
     </w:rPr>
   </w:style>
-  <w:style w:type="paragraph" w:styleId="BodyTextIndent">
+  <w:style w:type="paragraph" w:styleId="Sangradetextonormal">
     <w:name w:val="Body Text Indent"/>
     <w:basedOn w:val="Normal"/>
-    <w:link w:val="BodyTextIndentChar"/>
+    <w:link w:val="SangradetextonormalCar"/>
     <w:uiPriority w:val="99"/>
     <w:rsid w:val="00F96EB2"/>
     <w:pPr>
@@ -16420,10 +16585,10 @@
       <w:szCs w:val="24"/>
     </w:rPr>
   </w:style>
-  <w:style w:type="character" w:customStyle="1" w:styleId="BodyTextIndentChar">
-    <w:name w:val="Body Text Indent Char"/>
-    <w:basedOn w:val="DefaultParagraphFont"/>
-    <w:link w:val="BodyTextIndent"/>
+  <w:style w:type="character" w:customStyle="1" w:styleId="SangradetextonormalCar">
+    <w:name w:val="Sangría de texto normal Car"/>
+    <w:basedOn w:val="Fuentedeprrafopredeter"/>
+    <w:link w:val="Sangradetextonormal"/>
     <w:uiPriority w:val="99"/>
     <w:semiHidden/>
     <w:locked/>
@@ -16448,10 +16613,10 @@
       <w:szCs w:val="24"/>
     </w:rPr>
   </w:style>
-  <w:style w:type="paragraph" w:styleId="BodyText2">
+  <w:style w:type="paragraph" w:styleId="Textoindependiente2">
     <w:name w:val="Body Text 2"/>
     <w:basedOn w:val="Normal"/>
-    <w:link w:val="BodyText2Char"/>
+    <w:link w:val="Textoindependiente2Car"/>
     <w:uiPriority w:val="99"/>
     <w:rsid w:val="00F96EB2"/>
     <w:pPr>
@@ -16465,10 +16630,10 @@
       <w:lang w:val="es-AR"/>
     </w:rPr>
   </w:style>
-  <w:style w:type="character" w:customStyle="1" w:styleId="BodyText2Char">
-    <w:name w:val="Body Text 2 Char"/>
-    <w:basedOn w:val="DefaultParagraphFont"/>
-    <w:link w:val="BodyText2"/>
+  <w:style w:type="character" w:customStyle="1" w:styleId="Textoindependiente2Car">
+    <w:name w:val="Texto independiente 2 Car"/>
+    <w:basedOn w:val="Fuentedeprrafopredeter"/>
+    <w:link w:val="Textoindependiente2"/>
     <w:uiPriority w:val="99"/>
     <w:semiHidden/>
     <w:locked/>
@@ -16480,10 +16645,10 @@
       <w:lang w:val="es-ES" w:eastAsia="es-ES"/>
     </w:rPr>
   </w:style>
-  <w:style w:type="paragraph" w:styleId="BodyText3">
+  <w:style w:type="paragraph" w:styleId="Textoindependiente3">
     <w:name w:val="Body Text 3"/>
     <w:basedOn w:val="Normal"/>
-    <w:link w:val="BodyText3Char"/>
+    <w:link w:val="Textoindependiente3Car"/>
     <w:uiPriority w:val="99"/>
     <w:rsid w:val="00F96EB2"/>
     <w:pPr>
@@ -16496,10 +16661,10 @@
       <w:lang w:val="es-AR"/>
     </w:rPr>
   </w:style>
-  <w:style w:type="character" w:customStyle="1" w:styleId="BodyText3Char">
-    <w:name w:val="Body Text 3 Char"/>
-    <w:basedOn w:val="DefaultParagraphFont"/>
-    <w:link w:val="BodyText3"/>
+  <w:style w:type="character" w:customStyle="1" w:styleId="Textoindependiente3Car">
+    <w:name w:val="Texto independiente 3 Car"/>
+    <w:basedOn w:val="Fuentedeprrafopredeter"/>
+    <w:link w:val="Textoindependiente3"/>
     <w:uiPriority w:val="99"/>
     <w:semiHidden/>
     <w:locked/>
@@ -16525,15 +16690,11 @@
       <w:lang w:eastAsia="en-US"/>
     </w:rPr>
   </w:style>
-  <w:style w:type="table" w:styleId="TableGrid">
+  <w:style w:type="table" w:styleId="Tablaconcuadrcula">
     <w:name w:val="Table Grid"/>
-    <w:basedOn w:val="TableNormal"/>
+    <w:basedOn w:val="Tablanormal"/>
     <w:uiPriority w:val="99"/>
     <w:rsid w:val="003F691E"/>
-    <w:rPr>
-      <w:sz w:val="20"/>
-      <w:szCs w:val="20"/>
-    </w:rPr>
     <w:tblPr>
       <w:tblInd w:w="0" w:type="dxa"/>
       <w:tblBorders>
@@ -16557,11 +16718,6 @@
     <w:uiPriority w:val="99"/>
     <w:semiHidden/>
     <w:rsid w:val="00D93E53"/>
-    <w:rPr>
-      <w:sz w:val="20"/>
-      <w:szCs w:val="20"/>
-      <w:lang w:val="es-AR" w:eastAsia="es-AR"/>
-    </w:rPr>
     <w:tblPr>
       <w:tblCellMar>
         <w:top w:w="0" w:type="dxa"/>
@@ -16573,7 +16729,7 @@
   </w:style>
   <w:style w:type="character" w:customStyle="1" w:styleId="apple-style-span">
     <w:name w:val="apple-style-span"/>
-    <w:basedOn w:val="DefaultParagraphFont"/>
+    <w:basedOn w:val="Fuentedeprrafopredeter"/>
     <w:uiPriority w:val="99"/>
     <w:rsid w:val="00921B54"/>
     <w:rPr>

</xml_diff>